<commit_message>
etherchannel és vlan modosítások
</commit_message>
<xml_diff>
--- a/Dokumentáció.docx
+++ b/Dokumentáció.docx
@@ -71,11 +71,6 @@
       </w:r>
     </w:p>
     <w:p>
-      <w:r>
-        <w:t xml:space="preserve">192.168.0.192/28 -as IP cím tartományt kapta, a nevéből is adódóan ez a recepció lesz, az épület legalsó szintjén található. A következő eszközök kerülnek majd ide: </w:t>
-      </w:r>
-    </w:p>
-    <w:p>
       <w:pPr>
         <w:pStyle w:val="Listaszerbekezds"/>
         <w:numPr>
@@ -84,7 +79,7 @@
         </w:numPr>
       </w:pPr>
       <w:r>
-        <w:t>2 db számítógép</w:t>
+        <w:t>192.168.0.192/28 -as IP cím tartomány</w:t>
       </w:r>
     </w:p>
     <w:p>
@@ -96,6 +91,33 @@
         </w:numPr>
       </w:pPr>
       <w:r>
+        <w:t>Itt a következő eszközök találhatók:</w:t>
+      </w:r>
+      <w:r>
+        <w:t xml:space="preserve"> </w:t>
+      </w:r>
+    </w:p>
+    <w:p>
+      <w:pPr>
+        <w:pStyle w:val="Listaszerbekezds"/>
+        <w:numPr>
+          <w:ilvl w:val="1"/>
+          <w:numId w:val="1"/>
+        </w:numPr>
+      </w:pPr>
+      <w:r>
+        <w:t>2 db számítógép</w:t>
+      </w:r>
+    </w:p>
+    <w:p>
+      <w:pPr>
+        <w:pStyle w:val="Listaszerbekezds"/>
+        <w:numPr>
+          <w:ilvl w:val="1"/>
+          <w:numId w:val="1"/>
+        </w:numPr>
+      </w:pPr>
+      <w:r>
         <w:t>1 db Laptop</w:t>
       </w:r>
     </w:p>
@@ -103,12 +125,70 @@
       <w:pPr>
         <w:pStyle w:val="Listaszerbekezds"/>
         <w:numPr>
+          <w:ilvl w:val="1"/>
+          <w:numId w:val="1"/>
+        </w:numPr>
+      </w:pPr>
+      <w:r>
+        <w:t>1 db nyomtató</w:t>
+      </w:r>
+    </w:p>
+    <w:p>
+      <w:pPr>
+        <w:pStyle w:val="Listaszerbekezds"/>
+        <w:numPr>
+          <w:ilvl w:val="1"/>
+          <w:numId w:val="1"/>
+        </w:numPr>
+      </w:pPr>
+      <w:r>
+        <w:t>1 db TV</w:t>
+      </w:r>
+    </w:p>
+    <w:p>
+      <w:pPr>
+        <w:pStyle w:val="Listaszerbekezds"/>
+        <w:numPr>
+          <w:ilvl w:val="1"/>
+          <w:numId w:val="1"/>
+        </w:numPr>
+      </w:pPr>
+      <w:r>
+        <w:t xml:space="preserve">1 db IP telefon </w:t>
+      </w:r>
+    </w:p>
+    <w:p>
+      <w:pPr>
+        <w:pStyle w:val="Listaszerbekezds"/>
+        <w:numPr>
+          <w:ilvl w:val="1"/>
+          <w:numId w:val="1"/>
+        </w:numPr>
+      </w:pPr>
+      <w:r>
+        <w:t>1 db SOHO Router, hogy a vendégek számára is legyen vezeték nélküli internet elérés</w:t>
+      </w:r>
+    </w:p>
+    <w:p>
+      <w:r>
+        <w:t>A hálózat mérete miatt még bővíthető és még van hely okostelefonoknak, illetve egyéb eszközöknek is elegendő ip cím.</w:t>
+      </w:r>
+    </w:p>
+    <w:p>
+      <w:r>
+        <w:t>VLAN20 – IRODA</w:t>
+      </w:r>
+    </w:p>
+    <w:p>
+      <w:pPr>
+        <w:pStyle w:val="Listaszerbekezds"/>
+        <w:numPr>
           <w:ilvl w:val="0"/>
-          <w:numId w:val="1"/>
-        </w:numPr>
-      </w:pPr>
-      <w:r>
-        <w:t>1 db nyomtató</w:t>
+          <w:numId w:val="2"/>
+        </w:numPr>
+      </w:pPr>
+      <w:r>
+        <w:t>192.168.0.0/26 -os IP cím tartomány</w:t>
       </w:r>
     </w:p>
     <w:p>
@@ -116,11 +196,14 @@
         <w:pStyle w:val="Listaszerbekezds"/>
         <w:numPr>
           <w:ilvl w:val="0"/>
-          <w:numId w:val="1"/>
-        </w:numPr>
-      </w:pPr>
-      <w:r>
-        <w:t>1 db TV</w:t>
+          <w:numId w:val="2"/>
+        </w:numPr>
+      </w:pPr>
+      <w:r>
+        <w:t>A</w:t>
+      </w:r>
+      <w:r>
+        <w:t xml:space="preserve"> földszinten található</w:t>
       </w:r>
     </w:p>
     <w:p>
@@ -128,11 +211,20 @@
         <w:pStyle w:val="Listaszerbekezds"/>
         <w:numPr>
           <w:ilvl w:val="0"/>
-          <w:numId w:val="1"/>
-        </w:numPr>
-      </w:pPr>
-      <w:r>
-        <w:t xml:space="preserve">1 db IP telefon </w:t>
+          <w:numId w:val="2"/>
+        </w:numPr>
+      </w:pPr>
+      <w:r>
+        <w:t>I</w:t>
+      </w:r>
+      <w:r>
+        <w:t>tt</w:t>
+      </w:r>
+      <w:r>
+        <w:t xml:space="preserve"> számítógépek és nyomtatók </w:t>
+      </w:r>
+      <w:r>
+        <w:t>találhatók</w:t>
       </w:r>
     </w:p>
     <w:p>
@@ -140,37 +232,25 @@
         <w:pStyle w:val="Listaszerbekezds"/>
         <w:numPr>
           <w:ilvl w:val="0"/>
-          <w:numId w:val="1"/>
-        </w:numPr>
-      </w:pPr>
-      <w:r>
-        <w:t>1 db SOHO Router, hogy a vendégek számára is legyen vezeték nélküli internet elérés</w:t>
-      </w:r>
-    </w:p>
-    <w:p>
-      <w:r>
-        <w:t>A hálózat mérete miatt még bővíthető és még van hely okostelefonoknak, illetve egyéb eszközöknek is elegendő ip cím.</w:t>
-      </w:r>
-    </w:p>
-    <w:p>
-      <w:r>
-        <w:t>VLAN20 – IRODA</w:t>
-      </w:r>
-    </w:p>
-    <w:p>
-      <w:r>
-        <w:t>192.168.0.0/26 -os IP cím tartományt kapta, a recepcióval együtt ez is a földszinten található.</w:t>
-      </w:r>
-    </w:p>
-    <w:p>
-      <w:r>
-        <w:t>Ide számítógépek és nyomtatók kerülnek csak</w:t>
-      </w:r>
-      <w:r>
-        <w:t xml:space="preserve">. A hálózatban 62 kiosztható cím </w:t>
-      </w:r>
-      <w:r>
-        <w:t>van, ami elegendő, ha esetleg új alkalmazottak kerülnének felvételre.</w:t>
+          <w:numId w:val="2"/>
+        </w:numPr>
+      </w:pPr>
+      <w:r>
+        <w:t xml:space="preserve"> A hálózatban 62 kiosztható cím </w:t>
+      </w:r>
+      <w:r>
+        <w:t>van</w:t>
+      </w:r>
+    </w:p>
+    <w:p>
+      <w:pPr>
+        <w:ind w:left="360"/>
+      </w:pPr>
+      <w:r>
+        <w:t>A 62 cím</w:t>
+      </w:r>
+      <w:r>
+        <w:t xml:space="preserve"> elegendő, ha esetleg új alkalmazottak kerülnének felvételre.</w:t>
       </w:r>
     </w:p>
     <w:p>
@@ -179,37 +259,183 @@
       </w:r>
     </w:p>
     <w:p>
-      <w:r>
-        <w:t>192.168.0.64/26 -os IP cím tartományt kapta, az első emeleten található.</w:t>
-      </w:r>
-    </w:p>
-    <w:p>
-      <w:r>
-        <w:t>Ide is csak számítógépek és nyomtatók kerülnek, meg egy pár laptop. Szintén 62 kiosztható cím van a hálózatban.</w:t>
-      </w:r>
-    </w:p>
-    <w:p>
-      <w:r>
+      <w:pPr>
+        <w:pStyle w:val="Listaszerbekezds"/>
+        <w:numPr>
+          <w:ilvl w:val="0"/>
+          <w:numId w:val="3"/>
+        </w:numPr>
+      </w:pPr>
+      <w:r>
+        <w:t>192.168.0.64/26 -os IP cím tartomány</w:t>
+      </w:r>
+    </w:p>
+    <w:p>
+      <w:pPr>
+        <w:pStyle w:val="Listaszerbekezds"/>
+        <w:numPr>
+          <w:ilvl w:val="0"/>
+          <w:numId w:val="3"/>
+        </w:numPr>
+      </w:pPr>
+      <w:r>
+        <w:t xml:space="preserve"> </w:t>
+      </w:r>
+      <w:r>
+        <w:t>A</w:t>
+      </w:r>
+      <w:r>
+        <w:t>z első emeleten található</w:t>
+      </w:r>
+    </w:p>
+    <w:p>
+      <w:pPr>
+        <w:pStyle w:val="Listaszerbekezds"/>
+        <w:numPr>
+          <w:ilvl w:val="0"/>
+          <w:numId w:val="3"/>
+        </w:numPr>
+      </w:pPr>
+      <w:r>
+        <w:t xml:space="preserve">Itt </w:t>
+      </w:r>
+      <w:r>
+        <w:t>számítógépek</w:t>
+      </w:r>
+      <w:r>
+        <w:t>,</w:t>
+      </w:r>
+      <w:r>
+        <w:t xml:space="preserve"> nyomtatók </w:t>
+      </w:r>
+      <w:r>
+        <w:t xml:space="preserve">és egy pár laptop </w:t>
+      </w:r>
+      <w:r>
+        <w:t>található</w:t>
+      </w:r>
+      <w:r>
+        <w:t xml:space="preserve">  </w:t>
+      </w:r>
+    </w:p>
+    <w:p>
+      <w:pPr>
+        <w:pStyle w:val="Listaszerbekezds"/>
+        <w:numPr>
+          <w:ilvl w:val="0"/>
+          <w:numId w:val="3"/>
+        </w:numPr>
+      </w:pPr>
+      <w:r>
+        <w:t xml:space="preserve">A hálózatban </w:t>
+      </w:r>
+      <w:r>
+        <w:t>62 kiosztható cím van</w:t>
+      </w:r>
+    </w:p>
+    <w:p>
+      <w:pPr>
+        <w:pStyle w:val="Listaszerbekezds"/>
+      </w:pPr>
+    </w:p>
+    <w:p>
+      <w:pPr>
+        <w:pStyle w:val="Listaszerbekezds"/>
+      </w:pPr>
+    </w:p>
+    <w:p>
+      <w:pPr>
+        <w:pStyle w:val="Listaszerbekezds"/>
+      </w:pPr>
+    </w:p>
+    <w:p>
+      <w:pPr>
+        <w:pStyle w:val="Listaszerbekezds"/>
+      </w:pPr>
+    </w:p>
+    <w:p>
+      <w:r>
+        <w:lastRenderedPageBreak/>
         <w:t>VLAN50 – VEZETŐSÉG ÉS TÁRGYALÓ TEREM</w:t>
       </w:r>
     </w:p>
     <w:p>
-      <w:r>
-        <w:t>192.168.0.160/27 -es IP cím tartományt kapta, ez a 2. emeleten található.</w:t>
-      </w:r>
-      <w:r>
-        <w:t xml:space="preserve"> A hálózatban 30 kiosztható IP cím van, ami elegendő ahhoz, hogy egyszerre két konferencia is megtartásra kerüljön és még egyéb eszközöknek is marad elegendő cím, általános munkavégzéssel kapcsolatos feladatok ellátására.</w:t>
-      </w:r>
-    </w:p>
-    <w:p>
-      <w:r>
-        <w:lastRenderedPageBreak/>
+      <w:pPr>
+        <w:pStyle w:val="Listaszerbekezds"/>
+        <w:numPr>
+          <w:ilvl w:val="0"/>
+          <w:numId w:val="4"/>
+        </w:numPr>
+      </w:pPr>
+      <w:r>
+        <w:t>192.168.0.160/27 -es IP cím tartomány</w:t>
+      </w:r>
+    </w:p>
+    <w:p>
+      <w:pPr>
+        <w:pStyle w:val="Listaszerbekezds"/>
+        <w:numPr>
+          <w:ilvl w:val="0"/>
+          <w:numId w:val="4"/>
+        </w:numPr>
+      </w:pPr>
+      <w:r>
+        <w:t xml:space="preserve"> </w:t>
+      </w:r>
+      <w:r>
+        <w:t>A</w:t>
+      </w:r>
+      <w:r>
+        <w:t xml:space="preserve"> </w:t>
+      </w:r>
+      <w:r>
+        <w:t>második</w:t>
+      </w:r>
+      <w:r>
+        <w:t xml:space="preserve"> emeleten található</w:t>
+      </w:r>
+    </w:p>
+    <w:p>
+      <w:pPr>
+        <w:pStyle w:val="Listaszerbekezds"/>
+        <w:numPr>
+          <w:ilvl w:val="0"/>
+          <w:numId w:val="4"/>
+        </w:numPr>
+      </w:pPr>
+      <w:r>
+        <w:t xml:space="preserve"> A hálózatban 30 kiosztható IP cím van</w:t>
+      </w:r>
+    </w:p>
+    <w:p>
+      <w:pPr>
+        <w:pStyle w:val="Listaszerbekezds"/>
+        <w:numPr>
+          <w:ilvl w:val="0"/>
+          <w:numId w:val="4"/>
+        </w:numPr>
+      </w:pPr>
+      <w:r>
+        <w:t>Itt a recepcióhoz hasonlóan ugyanazok az eszközök találhatóak</w:t>
+      </w:r>
+    </w:p>
+    <w:p>
+      <w:pPr>
+        <w:ind w:left="360"/>
+      </w:pPr>
+      <w:r>
+        <w:t xml:space="preserve"> </w:t>
+      </w:r>
+      <w:r>
+        <w:t>A 30 IP cím</w:t>
+      </w:r>
+      <w:r>
+        <w:t xml:space="preserve"> elegendő ahhoz, hogy egyszerre két konferencia is megtartásra kerüljön és még egyéb eszközöknek is marad elegendő cím, általános munkavégzéssel kapcsolatos feladatok ellátására.</w:t>
+      </w:r>
+    </w:p>
+    <w:p>
+      <w:r>
         <w:t>Ezen az emeleten a videókonferenciához kialakított helyiségek találhatók és az eszközök ennek megfelelően lettek elhelyezve, kiválasztva. Fontos a magas sávszélesség és a stabil kapcsolat, a VoIP használatához, ezért ennek megfelelően választottunk eszközöket.</w:t>
-      </w:r>
-    </w:p>
-    <w:p>
-      <w:r>
-        <w:t>Itt a recepcióhoz hasonlóan ugyanazok az eszközök találhatóak.</w:t>
       </w:r>
     </w:p>
     <w:p>
@@ -232,7 +458,38 @@
         <w:t>A VTP protokoll segítségével könyebben, kevesebb idő alatt fellehet konfigurálni a Kapcsolókat, hogy ugyanaz a VLAN legyen az összesen beállítva. Mindössze annyit kell tennünk, hogy beállítjuk a domaint, a jelszót és a mode-ját a Kapcsolónak. Elég csak a VTP szerveren létrehozni a VLAN-okat és ha a megfelelő Kapcsolókat beállítjuk kliensre, akkor létrehozza a VLAN-okat az adott Kapcsolón, ha transparent mode-ba rakjuk, akkor átengedi a forgalmat, de nem kapja meg a VTP beállításokat.</w:t>
       </w:r>
     </w:p>
-    <w:p/>
+    <w:p>
+      <w:pPr>
+        <w:rPr>
+          <w:sz w:val="28"/>
+          <w:szCs w:val="28"/>
+        </w:rPr>
+      </w:pPr>
+      <w:r>
+        <w:rPr>
+          <w:sz w:val="28"/>
+          <w:szCs w:val="28"/>
+        </w:rPr>
+        <w:t>EtherChannel</w:t>
+      </w:r>
+    </w:p>
+    <w:p>
+      <w:r>
+        <w:t xml:space="preserve">Az EtherChannel fontos szerepet játszik </w:t>
+      </w:r>
+      <w:r>
+        <w:t>az olyan hálózatokban, ahol sok, illetve nagy mennyiségű adat mozog. Az EtherChannel lehetővé teszi, hogy több portot egy virtuális portba vonja össze őket. Egyszerre nyolc portot tudunk összevonni a jelenlegi szabványokkal. Mi is használtunk EtherChannelt, hogy zavarmentesen lehessen nagy mennyiségű adatot átvinni a hálózaton. Ennek megvalósítását LACP-vel oldottuk meg,</w:t>
+      </w:r>
+      <w:r>
+        <w:t xml:space="preserve"> </w:t>
+      </w:r>
+      <w:r>
+        <w:t>hogy acitve-ba raktuk a porokat, ezért folyamatosan üzemel az EtherChannel. Két csoportot használtunk, mivel két külön helyen van szükség a hálózat</w:t>
+      </w:r>
+      <w:r>
+        <w:t>ban nagyobb mennyiségű adat átvitelére. Az egyik csatorna az SW1 és VTP_SZERVER Switchek között található az 1-es csoportban. A másik csatorna az SW2 és a VTP_SZERVER között található a 2-es csoportban. Nem építettünk ki mindenhol EtherChannelt, mivel nagyobb az erősforrás igénye is és nemcakartuk fölöslegesen terhelni a hálózatot, viszont a két EtherChannelre szükség volt a redundancia miatt.</w:t>
+      </w:r>
+    </w:p>
     <w:sectPr>
       <w:pgSz w:w="11906" w:h="16838"/>
       <w:pgMar w:top="1417" w:right="1417" w:bottom="1417" w:left="1417" w:header="708" w:footer="708" w:gutter="0"/>
@@ -246,9 +503,122 @@
 <file path=word/numbering.xml><?xml version="1.0" encoding="utf-8"?>
 <w:numbering xmlns:wpc="http://schemas.microsoft.com/office/word/2010/wordprocessingCanvas" xmlns:cx="http://schemas.microsoft.com/office/drawing/2014/chartex" xmlns:cx1="http://schemas.microsoft.com/office/drawing/2015/9/8/chartex" xmlns:cx2="http://schemas.microsoft.com/office/drawing/2015/10/21/chartex" xmlns:cx3="http://schemas.microsoft.com/office/drawing/2016/5/9/chartex" xmlns:cx4="http://schemas.microsoft.com/office/drawing/2016/5/10/chartex" xmlns:cx5="http://schemas.microsoft.com/office/drawing/2016/5/11/chartex" xmlns:cx6="http://schemas.microsoft.com/office/drawing/2016/5/12/chartex" xmlns:cx7="http://schemas.microsoft.com/office/drawing/2016/5/13/chartex" xmlns:cx8="http://schemas.microsoft.com/office/drawing/2016/5/14/chartex" xmlns:mc="http://schemas.openxmlformats.org/markup-compatibility/2006" xmlns:aink="http://schemas.microsoft.com/office/drawing/2016/ink" xmlns:am3d="http://schemas.microsoft.com/office/drawing/2017/model3d" xmlns:o="urn:schemas-microsoft-com:office:office" xmlns:oel="http://schemas.microsoft.com/office/2019/extlst" xmlns:r="http://schemas.openxmlformats.org/officeDocument/2006/relationships" xmlns:m="http://schemas.openxmlformats.org/officeDocument/2006/math" xmlns:v="urn:schemas-microsoft-com:vml" xmlns:wp14="http://schemas.microsoft.com/office/word/2010/wordprocessingDrawing" xmlns:wp="http://schemas.openxmlformats.org/drawingml/2006/wordprocessingDrawing" xmlns:w10="urn:schemas-microsoft-com:office:word" xmlns:w="http://schemas.openxmlformats.org/wordprocessingml/2006/main" xmlns:w14="http://schemas.microsoft.com/office/word/2010/wordml" xmlns:w15="http://schemas.microsoft.com/office/word/2012/wordml" xmlns:w16cex="http://schemas.microsoft.com/office/word/2018/wordml/cex" xmlns:w16cid="http://schemas.microsoft.com/office/word/2016/wordml/cid" xmlns:w16="http://schemas.microsoft.com/office/word/2018/wordml" xmlns:w16sdtdh="http://schemas.microsoft.com/office/word/2020/wordml/sdtdatahash" xmlns:w16se="http://schemas.microsoft.com/office/word/2015/wordml/symex" xmlns:wpg="http://schemas.microsoft.com/office/word/2010/wordprocessingGroup" xmlns:wpi="http://schemas.microsoft.com/office/word/2010/wordprocessingInk" xmlns:wne="http://schemas.microsoft.com/office/word/2006/wordml" xmlns:wps="http://schemas.microsoft.com/office/word/2010/wordprocessingShape" mc:Ignorable="w14 w15 w16se w16cid w16 w16cex w16sdtdh wp14">
   <w:abstractNum w:abstractNumId="0" w15:restartNumberingAfterBreak="0">
+    <w:nsid w:val="031A3CEF"/>
+    <w:multiLevelType w:val="hybridMultilevel"/>
+    <w:tmpl w:val="B91CD89A"/>
+    <w:lvl w:ilvl="0" w:tplc="04090001">
+      <w:start w:val="1"/>
+      <w:numFmt w:val="bullet"/>
+      <w:lvlText w:val=""/>
+      <w:lvlJc w:val="left"/>
+      <w:pPr>
+        <w:ind w:left="720" w:hanging="360"/>
+      </w:pPr>
+      <w:rPr>
+        <w:rFonts w:ascii="Symbol" w:hAnsi="Symbol" w:hint="default"/>
+      </w:rPr>
+    </w:lvl>
+    <w:lvl w:ilvl="1" w:tplc="04090003" w:tentative="1">
+      <w:start w:val="1"/>
+      <w:numFmt w:val="bullet"/>
+      <w:lvlText w:val="o"/>
+      <w:lvlJc w:val="left"/>
+      <w:pPr>
+        <w:ind w:left="1440" w:hanging="360"/>
+      </w:pPr>
+      <w:rPr>
+        <w:rFonts w:ascii="Courier New" w:hAnsi="Courier New" w:cs="Courier New" w:hint="default"/>
+      </w:rPr>
+    </w:lvl>
+    <w:lvl w:ilvl="2" w:tplc="04090005" w:tentative="1">
+      <w:start w:val="1"/>
+      <w:numFmt w:val="bullet"/>
+      <w:lvlText w:val=""/>
+      <w:lvlJc w:val="left"/>
+      <w:pPr>
+        <w:ind w:left="2160" w:hanging="360"/>
+      </w:pPr>
+      <w:rPr>
+        <w:rFonts w:ascii="Wingdings" w:hAnsi="Wingdings" w:hint="default"/>
+      </w:rPr>
+    </w:lvl>
+    <w:lvl w:ilvl="3" w:tplc="04090001" w:tentative="1">
+      <w:start w:val="1"/>
+      <w:numFmt w:val="bullet"/>
+      <w:lvlText w:val=""/>
+      <w:lvlJc w:val="left"/>
+      <w:pPr>
+        <w:ind w:left="2880" w:hanging="360"/>
+      </w:pPr>
+      <w:rPr>
+        <w:rFonts w:ascii="Symbol" w:hAnsi="Symbol" w:hint="default"/>
+      </w:rPr>
+    </w:lvl>
+    <w:lvl w:ilvl="4" w:tplc="04090003" w:tentative="1">
+      <w:start w:val="1"/>
+      <w:numFmt w:val="bullet"/>
+      <w:lvlText w:val="o"/>
+      <w:lvlJc w:val="left"/>
+      <w:pPr>
+        <w:ind w:left="3600" w:hanging="360"/>
+      </w:pPr>
+      <w:rPr>
+        <w:rFonts w:ascii="Courier New" w:hAnsi="Courier New" w:cs="Courier New" w:hint="default"/>
+      </w:rPr>
+    </w:lvl>
+    <w:lvl w:ilvl="5" w:tplc="04090005" w:tentative="1">
+      <w:start w:val="1"/>
+      <w:numFmt w:val="bullet"/>
+      <w:lvlText w:val=""/>
+      <w:lvlJc w:val="left"/>
+      <w:pPr>
+        <w:ind w:left="4320" w:hanging="360"/>
+      </w:pPr>
+      <w:rPr>
+        <w:rFonts w:ascii="Wingdings" w:hAnsi="Wingdings" w:hint="default"/>
+      </w:rPr>
+    </w:lvl>
+    <w:lvl w:ilvl="6" w:tplc="04090001" w:tentative="1">
+      <w:start w:val="1"/>
+      <w:numFmt w:val="bullet"/>
+      <w:lvlText w:val=""/>
+      <w:lvlJc w:val="left"/>
+      <w:pPr>
+        <w:ind w:left="5040" w:hanging="360"/>
+      </w:pPr>
+      <w:rPr>
+        <w:rFonts w:ascii="Symbol" w:hAnsi="Symbol" w:hint="default"/>
+      </w:rPr>
+    </w:lvl>
+    <w:lvl w:ilvl="7" w:tplc="04090003" w:tentative="1">
+      <w:start w:val="1"/>
+      <w:numFmt w:val="bullet"/>
+      <w:lvlText w:val="o"/>
+      <w:lvlJc w:val="left"/>
+      <w:pPr>
+        <w:ind w:left="5760" w:hanging="360"/>
+      </w:pPr>
+      <w:rPr>
+        <w:rFonts w:ascii="Courier New" w:hAnsi="Courier New" w:cs="Courier New" w:hint="default"/>
+      </w:rPr>
+    </w:lvl>
+    <w:lvl w:ilvl="8" w:tplc="04090005" w:tentative="1">
+      <w:start w:val="1"/>
+      <w:numFmt w:val="bullet"/>
+      <w:lvlText w:val=""/>
+      <w:lvlJc w:val="left"/>
+      <w:pPr>
+        <w:ind w:left="6480" w:hanging="360"/>
+      </w:pPr>
+      <w:rPr>
+        <w:rFonts w:ascii="Wingdings" w:hAnsi="Wingdings" w:hint="default"/>
+      </w:rPr>
+    </w:lvl>
+  </w:abstractNum>
+  <w:abstractNum w:abstractNumId="1" w15:restartNumberingAfterBreak="0">
     <w:nsid w:val="2D0E1E16"/>
     <w:multiLevelType w:val="hybridMultilevel"/>
-    <w:tmpl w:val="F014DEEE"/>
+    <w:tmpl w:val="2AD8F766"/>
     <w:lvl w:ilvl="0" w:tplc="040E0001">
       <w:start w:val="1"/>
       <w:numFmt w:val="bullet"/>
@@ -261,7 +631,7 @@
         <w:rFonts w:ascii="Symbol" w:hAnsi="Symbol" w:hint="default"/>
       </w:rPr>
     </w:lvl>
-    <w:lvl w:ilvl="1" w:tplc="040E0003" w:tentative="1">
+    <w:lvl w:ilvl="1" w:tplc="040E0003">
       <w:start w:val="1"/>
       <w:numFmt w:val="bullet"/>
       <w:lvlText w:val="o"/>
@@ -346,6 +716,232 @@
       </w:rPr>
     </w:lvl>
     <w:lvl w:ilvl="8" w:tplc="040E0005" w:tentative="1">
+      <w:start w:val="1"/>
+      <w:numFmt w:val="bullet"/>
+      <w:lvlText w:val=""/>
+      <w:lvlJc w:val="left"/>
+      <w:pPr>
+        <w:ind w:left="6480" w:hanging="360"/>
+      </w:pPr>
+      <w:rPr>
+        <w:rFonts w:ascii="Wingdings" w:hAnsi="Wingdings" w:hint="default"/>
+      </w:rPr>
+    </w:lvl>
+  </w:abstractNum>
+  <w:abstractNum w:abstractNumId="2" w15:restartNumberingAfterBreak="0">
+    <w:nsid w:val="4BFE1DDE"/>
+    <w:multiLevelType w:val="hybridMultilevel"/>
+    <w:tmpl w:val="0694946C"/>
+    <w:lvl w:ilvl="0" w:tplc="04090001">
+      <w:start w:val="1"/>
+      <w:numFmt w:val="bullet"/>
+      <w:lvlText w:val=""/>
+      <w:lvlJc w:val="left"/>
+      <w:pPr>
+        <w:ind w:left="720" w:hanging="360"/>
+      </w:pPr>
+      <w:rPr>
+        <w:rFonts w:ascii="Symbol" w:hAnsi="Symbol" w:hint="default"/>
+      </w:rPr>
+    </w:lvl>
+    <w:lvl w:ilvl="1" w:tplc="04090003" w:tentative="1">
+      <w:start w:val="1"/>
+      <w:numFmt w:val="bullet"/>
+      <w:lvlText w:val="o"/>
+      <w:lvlJc w:val="left"/>
+      <w:pPr>
+        <w:ind w:left="1440" w:hanging="360"/>
+      </w:pPr>
+      <w:rPr>
+        <w:rFonts w:ascii="Courier New" w:hAnsi="Courier New" w:cs="Courier New" w:hint="default"/>
+      </w:rPr>
+    </w:lvl>
+    <w:lvl w:ilvl="2" w:tplc="04090005" w:tentative="1">
+      <w:start w:val="1"/>
+      <w:numFmt w:val="bullet"/>
+      <w:lvlText w:val=""/>
+      <w:lvlJc w:val="left"/>
+      <w:pPr>
+        <w:ind w:left="2160" w:hanging="360"/>
+      </w:pPr>
+      <w:rPr>
+        <w:rFonts w:ascii="Wingdings" w:hAnsi="Wingdings" w:hint="default"/>
+      </w:rPr>
+    </w:lvl>
+    <w:lvl w:ilvl="3" w:tplc="04090001" w:tentative="1">
+      <w:start w:val="1"/>
+      <w:numFmt w:val="bullet"/>
+      <w:lvlText w:val=""/>
+      <w:lvlJc w:val="left"/>
+      <w:pPr>
+        <w:ind w:left="2880" w:hanging="360"/>
+      </w:pPr>
+      <w:rPr>
+        <w:rFonts w:ascii="Symbol" w:hAnsi="Symbol" w:hint="default"/>
+      </w:rPr>
+    </w:lvl>
+    <w:lvl w:ilvl="4" w:tplc="04090003" w:tentative="1">
+      <w:start w:val="1"/>
+      <w:numFmt w:val="bullet"/>
+      <w:lvlText w:val="o"/>
+      <w:lvlJc w:val="left"/>
+      <w:pPr>
+        <w:ind w:left="3600" w:hanging="360"/>
+      </w:pPr>
+      <w:rPr>
+        <w:rFonts w:ascii="Courier New" w:hAnsi="Courier New" w:cs="Courier New" w:hint="default"/>
+      </w:rPr>
+    </w:lvl>
+    <w:lvl w:ilvl="5" w:tplc="04090005" w:tentative="1">
+      <w:start w:val="1"/>
+      <w:numFmt w:val="bullet"/>
+      <w:lvlText w:val=""/>
+      <w:lvlJc w:val="left"/>
+      <w:pPr>
+        <w:ind w:left="4320" w:hanging="360"/>
+      </w:pPr>
+      <w:rPr>
+        <w:rFonts w:ascii="Wingdings" w:hAnsi="Wingdings" w:hint="default"/>
+      </w:rPr>
+    </w:lvl>
+    <w:lvl w:ilvl="6" w:tplc="04090001" w:tentative="1">
+      <w:start w:val="1"/>
+      <w:numFmt w:val="bullet"/>
+      <w:lvlText w:val=""/>
+      <w:lvlJc w:val="left"/>
+      <w:pPr>
+        <w:ind w:left="5040" w:hanging="360"/>
+      </w:pPr>
+      <w:rPr>
+        <w:rFonts w:ascii="Symbol" w:hAnsi="Symbol" w:hint="default"/>
+      </w:rPr>
+    </w:lvl>
+    <w:lvl w:ilvl="7" w:tplc="04090003" w:tentative="1">
+      <w:start w:val="1"/>
+      <w:numFmt w:val="bullet"/>
+      <w:lvlText w:val="o"/>
+      <w:lvlJc w:val="left"/>
+      <w:pPr>
+        <w:ind w:left="5760" w:hanging="360"/>
+      </w:pPr>
+      <w:rPr>
+        <w:rFonts w:ascii="Courier New" w:hAnsi="Courier New" w:cs="Courier New" w:hint="default"/>
+      </w:rPr>
+    </w:lvl>
+    <w:lvl w:ilvl="8" w:tplc="04090005" w:tentative="1">
+      <w:start w:val="1"/>
+      <w:numFmt w:val="bullet"/>
+      <w:lvlText w:val=""/>
+      <w:lvlJc w:val="left"/>
+      <w:pPr>
+        <w:ind w:left="6480" w:hanging="360"/>
+      </w:pPr>
+      <w:rPr>
+        <w:rFonts w:ascii="Wingdings" w:hAnsi="Wingdings" w:hint="default"/>
+      </w:rPr>
+    </w:lvl>
+  </w:abstractNum>
+  <w:abstractNum w:abstractNumId="3" w15:restartNumberingAfterBreak="0">
+    <w:nsid w:val="62EF2B89"/>
+    <w:multiLevelType w:val="hybridMultilevel"/>
+    <w:tmpl w:val="B774866C"/>
+    <w:lvl w:ilvl="0" w:tplc="040E0001">
+      <w:start w:val="1"/>
+      <w:numFmt w:val="bullet"/>
+      <w:lvlText w:val=""/>
+      <w:lvlJc w:val="left"/>
+      <w:pPr>
+        <w:ind w:left="720" w:hanging="360"/>
+      </w:pPr>
+      <w:rPr>
+        <w:rFonts w:ascii="Symbol" w:hAnsi="Symbol" w:hint="default"/>
+      </w:rPr>
+    </w:lvl>
+    <w:lvl w:ilvl="1" w:tplc="04090003" w:tentative="1">
+      <w:start w:val="1"/>
+      <w:numFmt w:val="bullet"/>
+      <w:lvlText w:val="o"/>
+      <w:lvlJc w:val="left"/>
+      <w:pPr>
+        <w:ind w:left="1440" w:hanging="360"/>
+      </w:pPr>
+      <w:rPr>
+        <w:rFonts w:ascii="Courier New" w:hAnsi="Courier New" w:cs="Courier New" w:hint="default"/>
+      </w:rPr>
+    </w:lvl>
+    <w:lvl w:ilvl="2" w:tplc="04090005" w:tentative="1">
+      <w:start w:val="1"/>
+      <w:numFmt w:val="bullet"/>
+      <w:lvlText w:val=""/>
+      <w:lvlJc w:val="left"/>
+      <w:pPr>
+        <w:ind w:left="2160" w:hanging="360"/>
+      </w:pPr>
+      <w:rPr>
+        <w:rFonts w:ascii="Wingdings" w:hAnsi="Wingdings" w:hint="default"/>
+      </w:rPr>
+    </w:lvl>
+    <w:lvl w:ilvl="3" w:tplc="04090001" w:tentative="1">
+      <w:start w:val="1"/>
+      <w:numFmt w:val="bullet"/>
+      <w:lvlText w:val=""/>
+      <w:lvlJc w:val="left"/>
+      <w:pPr>
+        <w:ind w:left="2880" w:hanging="360"/>
+      </w:pPr>
+      <w:rPr>
+        <w:rFonts w:ascii="Symbol" w:hAnsi="Symbol" w:hint="default"/>
+      </w:rPr>
+    </w:lvl>
+    <w:lvl w:ilvl="4" w:tplc="04090003" w:tentative="1">
+      <w:start w:val="1"/>
+      <w:numFmt w:val="bullet"/>
+      <w:lvlText w:val="o"/>
+      <w:lvlJc w:val="left"/>
+      <w:pPr>
+        <w:ind w:left="3600" w:hanging="360"/>
+      </w:pPr>
+      <w:rPr>
+        <w:rFonts w:ascii="Courier New" w:hAnsi="Courier New" w:cs="Courier New" w:hint="default"/>
+      </w:rPr>
+    </w:lvl>
+    <w:lvl w:ilvl="5" w:tplc="04090005" w:tentative="1">
+      <w:start w:val="1"/>
+      <w:numFmt w:val="bullet"/>
+      <w:lvlText w:val=""/>
+      <w:lvlJc w:val="left"/>
+      <w:pPr>
+        <w:ind w:left="4320" w:hanging="360"/>
+      </w:pPr>
+      <w:rPr>
+        <w:rFonts w:ascii="Wingdings" w:hAnsi="Wingdings" w:hint="default"/>
+      </w:rPr>
+    </w:lvl>
+    <w:lvl w:ilvl="6" w:tplc="04090001" w:tentative="1">
+      <w:start w:val="1"/>
+      <w:numFmt w:val="bullet"/>
+      <w:lvlText w:val=""/>
+      <w:lvlJc w:val="left"/>
+      <w:pPr>
+        <w:ind w:left="5040" w:hanging="360"/>
+      </w:pPr>
+      <w:rPr>
+        <w:rFonts w:ascii="Symbol" w:hAnsi="Symbol" w:hint="default"/>
+      </w:rPr>
+    </w:lvl>
+    <w:lvl w:ilvl="7" w:tplc="04090003" w:tentative="1">
+      <w:start w:val="1"/>
+      <w:numFmt w:val="bullet"/>
+      <w:lvlText w:val="o"/>
+      <w:lvlJc w:val="left"/>
+      <w:pPr>
+        <w:ind w:left="5760" w:hanging="360"/>
+      </w:pPr>
+      <w:rPr>
+        <w:rFonts w:ascii="Courier New" w:hAnsi="Courier New" w:cs="Courier New" w:hint="default"/>
+      </w:rPr>
+    </w:lvl>
+    <w:lvl w:ilvl="8" w:tplc="04090005" w:tentative="1">
       <w:start w:val="1"/>
       <w:numFmt w:val="bullet"/>
       <w:lvlText w:val=""/>
@@ -359,7 +955,16 @@
     </w:lvl>
   </w:abstractNum>
   <w:num w:numId="1" w16cid:durableId="1051073374">
+    <w:abstractNumId w:val="1"/>
+  </w:num>
+  <w:num w:numId="2" w16cid:durableId="1395736109">
     <w:abstractNumId w:val="0"/>
+  </w:num>
+  <w:num w:numId="3" w16cid:durableId="1647780680">
+    <w:abstractNumId w:val="2"/>
+  </w:num>
+  <w:num w:numId="4" w16cid:durableId="1648044967">
+    <w:abstractNumId w:val="3"/>
   </w:num>
 </w:numbering>
 </file>

</xml_diff>

<commit_message>
etherchannel képek, vtp kiegészítés
</commit_message>
<xml_diff>
--- a/Dokumentáció.docx
+++ b/Dokumentáció.docx
@@ -459,6 +459,75 @@
       </w:r>
     </w:p>
     <w:p>
+      <w:r>
+        <w:t>A hálózatban VTP version 1 van használatban, mivel nem használunk több VTP domain-t, ezért nincs szükségünk arra, hogy amielőtt megnézi a VTP által küldött advertisement-et, lecsekkolja hogy a domain name eltér-e az eszközön beállított domaintól.</w:t>
+      </w:r>
+    </w:p>
+    <w:p>
+      <w:r>
+        <w:t>Ha kiadjuk a show vtp status parancsot a következőket mutatja meg nekünk:</w:t>
+      </w:r>
+    </w:p>
+    <w:p>
+      <w:r>
+        <w:drawing>
+          <wp:anchor distT="0" distB="0" distL="114300" distR="114300" simplePos="0" relativeHeight="251658240" behindDoc="0" locked="0" layoutInCell="1" allowOverlap="1" wp14:anchorId="74FFC0D3" wp14:editId="34720B3C">
+            <wp:simplePos x="0" y="0"/>
+            <wp:positionH relativeFrom="column">
+              <wp:posOffset>-4445</wp:posOffset>
+            </wp:positionH>
+            <wp:positionV relativeFrom="paragraph">
+              <wp:posOffset>635</wp:posOffset>
+            </wp:positionV>
+            <wp:extent cx="5687219" cy="1886213"/>
+            <wp:effectExtent l="0" t="0" r="8890" b="0"/>
+            <wp:wrapSquare wrapText="bothSides"/>
+            <wp:docPr id="1803800831" name="Kép 1" descr="A képen szöveg, képernyőkép, Betűtípus, szám látható&#10;&#10;Automatikusan generált leírás"/>
+            <wp:cNvGraphicFramePr>
+              <a:graphicFrameLocks xmlns:a="http://schemas.openxmlformats.org/drawingml/2006/main" noChangeAspect="1"/>
+            </wp:cNvGraphicFramePr>
+            <a:graphic xmlns:a="http://schemas.openxmlformats.org/drawingml/2006/main">
+              <a:graphicData uri="http://schemas.openxmlformats.org/drawingml/2006/picture">
+                <pic:pic xmlns:pic="http://schemas.openxmlformats.org/drawingml/2006/picture">
+                  <pic:nvPicPr>
+                    <pic:cNvPr id="1803800831" name="Kép 1" descr="A képen szöveg, képernyőkép, Betűtípus, szám látható&#10;&#10;Automatikusan generált leírás"/>
+                    <pic:cNvPicPr/>
+                  </pic:nvPicPr>
+                  <pic:blipFill>
+                    <a:blip r:embed="rId5">
+                      <a:extLst>
+                        <a:ext uri="{28A0092B-C50C-407E-A947-70E740481C1C}">
+                          <a14:useLocalDpi xmlns:a14="http://schemas.microsoft.com/office/drawing/2010/main" val="0"/>
+                        </a:ext>
+                      </a:extLst>
+                    </a:blip>
+                    <a:stretch>
+                      <a:fillRect/>
+                    </a:stretch>
+                  </pic:blipFill>
+                  <pic:spPr>
+                    <a:xfrm>
+                      <a:off x="0" y="0"/>
+                      <a:ext cx="5687219" cy="1886213"/>
+                    </a:xfrm>
+                    <a:prstGeom prst="rect">
+                      <a:avLst/>
+                    </a:prstGeom>
+                  </pic:spPr>
+                </pic:pic>
+              </a:graphicData>
+            </a:graphic>
+          </wp:anchor>
+        </w:drawing>
+      </w:r>
+      <w:r>
+        <w:t>A parancs megjelenít minden fontos információt arról hogyan van bekonfigurálva a VTP</w:t>
+      </w:r>
+      <w:r>
+        <w:t>.</w:t>
+      </w:r>
+    </w:p>
+    <w:p>
       <w:pPr>
         <w:rPr>
           <w:sz w:val="28"/>
@@ -487,7 +556,115 @@
         <w:t>hogy acitve-ba raktuk a porokat, ezért folyamatosan üzemel az EtherChannel. Két csoportot használtunk, mivel két külön helyen van szükség a hálózat</w:t>
       </w:r>
       <w:r>
-        <w:t>ban nagyobb mennyiségű adat átvitelére. Az egyik csatorna az SW1 és VTP_SZERVER Switchek között található az 1-es csoportban. A másik csatorna az SW2 és a VTP_SZERVER között található a 2-es csoportban. Nem építettünk ki mindenhol EtherChannelt, mivel nagyobb az erősforrás igénye is és nemcakartuk fölöslegesen terhelni a hálózatot, viszont a két EtherChannelre szükség volt a redundancia miatt.</w:t>
+        <w:t xml:space="preserve">ban nagyobb mennyiségű adat átvitelére. Az egyik csatorna az SW1 és VTP_SZERVER Switchek között található az 1-es csoportban. A másik csatorna az SW2 és a VTP_SZERVER között található a 2-es csoportban. Nem </w:t>
+      </w:r>
+      <w:r>
+        <w:lastRenderedPageBreak/>
+        <w:t>építettünk ki mindenhol EtherChannelt, mivel nagyobb az erősforrás igénye is és nemcakartuk fölöslegesen terhelni a hálózatot, viszont a két EtherChannelre szükség volt a redundancia miatt.</w:t>
+      </w:r>
+    </w:p>
+    <w:p>
+      <w:r>
+        <w:drawing>
+          <wp:anchor distT="0" distB="0" distL="114300" distR="114300" simplePos="0" relativeHeight="251660288" behindDoc="0" locked="0" layoutInCell="1" allowOverlap="1" wp14:anchorId="7CF0308A" wp14:editId="19F52BDB">
+            <wp:simplePos x="0" y="0"/>
+            <wp:positionH relativeFrom="column">
+              <wp:posOffset>-4445</wp:posOffset>
+            </wp:positionH>
+            <wp:positionV relativeFrom="paragraph">
+              <wp:posOffset>2268855</wp:posOffset>
+            </wp:positionV>
+            <wp:extent cx="3905250" cy="2533650"/>
+            <wp:effectExtent l="0" t="0" r="0" b="0"/>
+            <wp:wrapSquare wrapText="bothSides"/>
+            <wp:docPr id="2069035593" name="Kép 1" descr="A képen szöveg, képernyőkép, Betűtípus, szám látható&#10;&#10;Automatikusan generált leírás"/>
+            <wp:cNvGraphicFramePr>
+              <a:graphicFrameLocks xmlns:a="http://schemas.openxmlformats.org/drawingml/2006/main" noChangeAspect="1"/>
+            </wp:cNvGraphicFramePr>
+            <a:graphic xmlns:a="http://schemas.openxmlformats.org/drawingml/2006/main">
+              <a:graphicData uri="http://schemas.openxmlformats.org/drawingml/2006/picture">
+                <pic:pic xmlns:pic="http://schemas.openxmlformats.org/drawingml/2006/picture">
+                  <pic:nvPicPr>
+                    <pic:cNvPr id="2069035593" name="Kép 1" descr="A képen szöveg, képernyőkép, Betűtípus, szám látható&#10;&#10;Automatikusan generált leírás"/>
+                    <pic:cNvPicPr/>
+                  </pic:nvPicPr>
+                  <pic:blipFill>
+                    <a:blip r:embed="rId6">
+                      <a:extLst>
+                        <a:ext uri="{28A0092B-C50C-407E-A947-70E740481C1C}">
+                          <a14:useLocalDpi xmlns:a14="http://schemas.microsoft.com/office/drawing/2010/main" val="0"/>
+                        </a:ext>
+                      </a:extLst>
+                    </a:blip>
+                    <a:stretch>
+                      <a:fillRect/>
+                    </a:stretch>
+                  </pic:blipFill>
+                  <pic:spPr>
+                    <a:xfrm>
+                      <a:off x="0" y="0"/>
+                      <a:ext cx="3905250" cy="2533650"/>
+                    </a:xfrm>
+                    <a:prstGeom prst="rect">
+                      <a:avLst/>
+                    </a:prstGeom>
+                  </pic:spPr>
+                </pic:pic>
+              </a:graphicData>
+            </a:graphic>
+          </wp:anchor>
+        </w:drawing>
+      </w:r>
+      <w:r>
+        <w:drawing>
+          <wp:anchor distT="0" distB="0" distL="114300" distR="114300" simplePos="0" relativeHeight="251659264" behindDoc="0" locked="0" layoutInCell="1" allowOverlap="1" wp14:anchorId="1DD30CC6" wp14:editId="1710B74A">
+            <wp:simplePos x="0" y="0"/>
+            <wp:positionH relativeFrom="column">
+              <wp:posOffset>-4445</wp:posOffset>
+            </wp:positionH>
+            <wp:positionV relativeFrom="paragraph">
+              <wp:posOffset>1905</wp:posOffset>
+            </wp:positionV>
+            <wp:extent cx="3343742" cy="2257740"/>
+            <wp:effectExtent l="0" t="0" r="9525" b="9525"/>
+            <wp:wrapSquare wrapText="bothSides"/>
+            <wp:docPr id="1065706577" name="Kép 1" descr="A képen szöveg, képernyőkép, Betűtípus, szám látható&#10;&#10;Automatikusan generált leírás"/>
+            <wp:cNvGraphicFramePr>
+              <a:graphicFrameLocks xmlns:a="http://schemas.openxmlformats.org/drawingml/2006/main" noChangeAspect="1"/>
+            </wp:cNvGraphicFramePr>
+            <a:graphic xmlns:a="http://schemas.openxmlformats.org/drawingml/2006/main">
+              <a:graphicData uri="http://schemas.openxmlformats.org/drawingml/2006/picture">
+                <pic:pic xmlns:pic="http://schemas.openxmlformats.org/drawingml/2006/picture">
+                  <pic:nvPicPr>
+                    <pic:cNvPr id="1065706577" name="Kép 1" descr="A képen szöveg, képernyőkép, Betűtípus, szám látható&#10;&#10;Automatikusan generált leírás"/>
+                    <pic:cNvPicPr/>
+                  </pic:nvPicPr>
+                  <pic:blipFill>
+                    <a:blip r:embed="rId7">
+                      <a:extLst>
+                        <a:ext uri="{28A0092B-C50C-407E-A947-70E740481C1C}">
+                          <a14:useLocalDpi xmlns:a14="http://schemas.microsoft.com/office/drawing/2010/main" val="0"/>
+                        </a:ext>
+                      </a:extLst>
+                    </a:blip>
+                    <a:stretch>
+                      <a:fillRect/>
+                    </a:stretch>
+                  </pic:blipFill>
+                  <pic:spPr>
+                    <a:xfrm>
+                      <a:off x="0" y="0"/>
+                      <a:ext cx="3343742" cy="2257740"/>
+                    </a:xfrm>
+                    <a:prstGeom prst="rect">
+                      <a:avLst/>
+                    </a:prstGeom>
+                  </pic:spPr>
+                </pic:pic>
+              </a:graphicData>
+            </a:graphic>
+          </wp:anchor>
+        </w:drawing>
       </w:r>
     </w:p>
     <w:sectPr>

</xml_diff>

<commit_message>
irányítási protokollok és ospf
</commit_message>
<xml_diff>
--- a/Dokumentáció.docx
+++ b/Dokumentáció.docx
@@ -793,6 +793,1001 @@
         <w:t xml:space="preserve"> A felhasználó válaszában elküldi a felhasználó nevét és egy egyirányú hash algoritmussal (pl. MD5) a szervertől kapott kihívást, a viszony azonosítóját és a jelszavát.</w:t>
       </w:r>
     </w:p>
+    <w:p>
+      <w:pPr>
+        <w:rPr>
+          <w:sz w:val="28"/>
+          <w:szCs w:val="28"/>
+        </w:rPr>
+      </w:pPr>
+      <w:r>
+        <w:rPr>
+          <w:sz w:val="28"/>
+          <w:szCs w:val="28"/>
+        </w:rPr>
+        <w:t>Forgalom Irányítás</w:t>
+      </w:r>
+    </w:p>
+    <w:p>
+      <w:r>
+        <w:t>A forgalom irányítás azaz IP Routing lehetővé teszi, hogy csomagokat küldjünk másik hálózatokba. Két fajta forgalom irányítást különböztetünk meg: Statikus és Dinamikus forgalom irányítás.</w:t>
+      </w:r>
+    </w:p>
+    <w:p>
+      <w:pPr>
+        <w:rPr>
+          <w:sz w:val="24"/>
+          <w:szCs w:val="24"/>
+        </w:rPr>
+      </w:pPr>
+      <w:r>
+        <w:rPr>
+          <w:sz w:val="24"/>
+          <w:szCs w:val="24"/>
+        </w:rPr>
+        <w:t xml:space="preserve">A statikus forgalom irányítás </w:t>
+      </w:r>
+      <w:r>
+        <w:rPr>
+          <w:sz w:val="24"/>
+          <w:szCs w:val="24"/>
+        </w:rPr>
+        <w:t>típúsai</w:t>
+      </w:r>
+      <w:r>
+        <w:rPr>
+          <w:sz w:val="24"/>
+          <w:szCs w:val="24"/>
+        </w:rPr>
+        <w:t>:</w:t>
+      </w:r>
+    </w:p>
+    <w:p>
+      <w:pPr>
+        <w:pStyle w:val="Listaszerbekezds"/>
+        <w:numPr>
+          <w:ilvl w:val="0"/>
+          <w:numId w:val="5"/>
+        </w:numPr>
+      </w:pPr>
+      <w:r>
+        <w:t>hagyományos</w:t>
+      </w:r>
+    </w:p>
+    <w:p>
+      <w:pPr>
+        <w:pStyle w:val="Listaszerbekezds"/>
+        <w:numPr>
+          <w:ilvl w:val="0"/>
+          <w:numId w:val="5"/>
+        </w:numPr>
+      </w:pPr>
+      <w:r>
+        <w:t xml:space="preserve">alapértelmezett </w:t>
+      </w:r>
+    </w:p>
+    <w:p>
+      <w:pPr>
+        <w:pStyle w:val="Listaszerbekezds"/>
+        <w:numPr>
+          <w:ilvl w:val="0"/>
+          <w:numId w:val="5"/>
+        </w:numPr>
+      </w:pPr>
+      <w:r>
+        <w:t>lebegő</w:t>
+      </w:r>
+    </w:p>
+    <w:p>
+      <w:pPr>
+        <w:pStyle w:val="Listaszerbekezds"/>
+        <w:numPr>
+          <w:ilvl w:val="0"/>
+          <w:numId w:val="5"/>
+        </w:numPr>
+      </w:pPr>
+      <w:r>
+        <w:t>összevont</w:t>
+      </w:r>
+    </w:p>
+    <w:p>
+      <w:pPr>
+        <w:rPr>
+          <w:sz w:val="24"/>
+          <w:szCs w:val="24"/>
+        </w:rPr>
+      </w:pPr>
+      <w:r>
+        <w:rPr>
+          <w:sz w:val="24"/>
+          <w:szCs w:val="24"/>
+        </w:rPr>
+        <w:t xml:space="preserve">Előnyei: </w:t>
+      </w:r>
+    </w:p>
+    <w:p>
+      <w:pPr>
+        <w:pStyle w:val="Listaszerbekezds"/>
+        <w:numPr>
+          <w:ilvl w:val="0"/>
+          <w:numId w:val="7"/>
+        </w:numPr>
+      </w:pPr>
+      <w:r>
+        <w:t>router nem hirdeti a hálózaton</w:t>
+      </w:r>
+    </w:p>
+    <w:p>
+      <w:pPr>
+        <w:pStyle w:val="Listaszerbekezds"/>
+        <w:numPr>
+          <w:ilvl w:val="0"/>
+          <w:numId w:val="7"/>
+        </w:numPr>
+      </w:pPr>
+      <w:r>
+        <w:t>kevesebb sávszélességet foglalnak</w:t>
+      </w:r>
+    </w:p>
+    <w:p>
+      <w:pPr>
+        <w:pStyle w:val="Listaszerbekezds"/>
+        <w:numPr>
+          <w:ilvl w:val="0"/>
+          <w:numId w:val="7"/>
+        </w:numPr>
+      </w:pPr>
+      <w:r>
+        <w:t>továbbítási útvonal előre ismert</w:t>
+      </w:r>
+    </w:p>
+    <w:p>
+      <w:pPr>
+        <w:rPr>
+          <w:sz w:val="24"/>
+          <w:szCs w:val="24"/>
+        </w:rPr>
+      </w:pPr>
+      <w:r>
+        <w:rPr>
+          <w:sz w:val="24"/>
+          <w:szCs w:val="24"/>
+        </w:rPr>
+        <w:t xml:space="preserve">Hátrányok: </w:t>
+      </w:r>
+    </w:p>
+    <w:p>
+      <w:pPr>
+        <w:pStyle w:val="Listaszerbekezds"/>
+        <w:numPr>
+          <w:ilvl w:val="0"/>
+          <w:numId w:val="9"/>
+        </w:numPr>
+      </w:pPr>
+      <w:r>
+        <w:t>időigényes a rendszergazda számára</w:t>
+      </w:r>
+    </w:p>
+    <w:p>
+      <w:pPr>
+        <w:pStyle w:val="Listaszerbekezds"/>
+        <w:numPr>
+          <w:ilvl w:val="0"/>
+          <w:numId w:val="9"/>
+        </w:numPr>
+      </w:pPr>
+      <w:r>
+        <w:t>hibaérzékeny (nagy hálózaton különösen)</w:t>
+      </w:r>
+    </w:p>
+    <w:p>
+      <w:pPr>
+        <w:pStyle w:val="Listaszerbekezds"/>
+        <w:numPr>
+          <w:ilvl w:val="0"/>
+          <w:numId w:val="9"/>
+        </w:numPr>
+      </w:pPr>
+      <w:r>
+        <w:t>nagy hálózat esetén nem egyszerű a karbantartás</w:t>
+      </w:r>
+    </w:p>
+    <w:p>
+      <w:pPr>
+        <w:rPr>
+          <w:sz w:val="24"/>
+          <w:szCs w:val="24"/>
+          <w:lang w:eastAsia="hu-HU"/>
+        </w:rPr>
+      </w:pPr>
+      <w:r>
+        <w:rPr>
+          <w:sz w:val="24"/>
+          <w:szCs w:val="24"/>
+          <w:lang w:eastAsia="hu-HU"/>
+        </w:rPr>
+        <w:t>Hol használjuk</w:t>
+      </w:r>
+    </w:p>
+    <w:p>
+      <w:pPr>
+        <w:pStyle w:val="Listaszerbekezds"/>
+        <w:numPr>
+          <w:ilvl w:val="0"/>
+          <w:numId w:val="11"/>
+        </w:numPr>
+        <w:rPr>
+          <w:lang w:eastAsia="hu-HU"/>
+        </w:rPr>
+      </w:pPr>
+      <w:r>
+        <w:rPr>
+          <w:lang w:eastAsia="hu-HU"/>
+        </w:rPr>
+        <w:t>kisméretű hálózatok</w:t>
+      </w:r>
+    </w:p>
+    <w:p>
+      <w:pPr>
+        <w:pStyle w:val="Listaszerbekezds"/>
+        <w:numPr>
+          <w:ilvl w:val="0"/>
+          <w:numId w:val="11"/>
+        </w:numPr>
+        <w:rPr>
+          <w:lang w:eastAsia="hu-HU"/>
+        </w:rPr>
+      </w:pPr>
+      <w:r>
+        <w:rPr>
+          <w:lang w:eastAsia="hu-HU"/>
+        </w:rPr>
+        <w:t>véghálózat beállítása</w:t>
+      </w:r>
+    </w:p>
+    <w:p>
+      <w:pPr>
+        <w:pStyle w:val="Listaszerbekezds"/>
+        <w:numPr>
+          <w:ilvl w:val="0"/>
+          <w:numId w:val="11"/>
+        </w:numPr>
+        <w:rPr>
+          <w:lang w:eastAsia="hu-HU"/>
+        </w:rPr>
+      </w:pPr>
+      <w:r>
+        <w:rPr>
+          <w:lang w:eastAsia="hu-HU"/>
+        </w:rPr>
+        <w:t>alapértelmezett útvonal beállítása</w:t>
+      </w:r>
+    </w:p>
+    <w:p>
+      <w:pPr>
+        <w:rPr>
+          <w:sz w:val="24"/>
+          <w:szCs w:val="24"/>
+        </w:rPr>
+      </w:pPr>
+    </w:p>
+    <w:p>
+      <w:pPr>
+        <w:rPr>
+          <w:sz w:val="24"/>
+          <w:szCs w:val="24"/>
+        </w:rPr>
+      </w:pPr>
+      <w:r>
+        <w:rPr>
+          <w:sz w:val="24"/>
+          <w:szCs w:val="24"/>
+        </w:rPr>
+        <w:t>Dinamikus forgalom irányítás</w:t>
+      </w:r>
+      <w:r>
+        <w:rPr>
+          <w:sz w:val="24"/>
+          <w:szCs w:val="24"/>
+        </w:rPr>
+        <w:t>i protokollok:</w:t>
+      </w:r>
+    </w:p>
+    <w:p>
+      <w:pPr>
+        <w:pStyle w:val="Listaszerbekezds"/>
+        <w:numPr>
+          <w:ilvl w:val="0"/>
+          <w:numId w:val="12"/>
+        </w:numPr>
+      </w:pPr>
+      <w:r>
+        <w:t>RIP</w:t>
+      </w:r>
+    </w:p>
+    <w:p>
+      <w:pPr>
+        <w:pStyle w:val="Listaszerbekezds"/>
+        <w:numPr>
+          <w:ilvl w:val="0"/>
+          <w:numId w:val="12"/>
+        </w:numPr>
+      </w:pPr>
+      <w:r>
+        <w:t>OSPF</w:t>
+      </w:r>
+    </w:p>
+    <w:p>
+      <w:pPr>
+        <w:pStyle w:val="Listaszerbekezds"/>
+        <w:numPr>
+          <w:ilvl w:val="0"/>
+          <w:numId w:val="12"/>
+        </w:numPr>
+      </w:pPr>
+      <w:r>
+        <w:t>IS-IS</w:t>
+      </w:r>
+    </w:p>
+    <w:p>
+      <w:pPr>
+        <w:pStyle w:val="Listaszerbekezds"/>
+        <w:numPr>
+          <w:ilvl w:val="0"/>
+          <w:numId w:val="12"/>
+        </w:numPr>
+      </w:pPr>
+      <w:r>
+        <w:t>IGRP</w:t>
+      </w:r>
+    </w:p>
+    <w:p>
+      <w:pPr>
+        <w:pStyle w:val="Listaszerbekezds"/>
+        <w:numPr>
+          <w:ilvl w:val="0"/>
+          <w:numId w:val="12"/>
+        </w:numPr>
+      </w:pPr>
+      <w:r>
+        <w:t>EIGRP</w:t>
+      </w:r>
+    </w:p>
+    <w:p>
+      <w:pPr>
+        <w:pStyle w:val="Listaszerbekezds"/>
+        <w:numPr>
+          <w:ilvl w:val="0"/>
+          <w:numId w:val="12"/>
+        </w:numPr>
+      </w:pPr>
+      <w:r>
+        <w:t>BGP</w:t>
+      </w:r>
+    </w:p>
+    <w:p>
+      <w:pPr>
+        <w:rPr>
+          <w:sz w:val="24"/>
+          <w:szCs w:val="24"/>
+        </w:rPr>
+      </w:pPr>
+      <w:r>
+        <w:rPr>
+          <w:sz w:val="24"/>
+          <w:szCs w:val="24"/>
+        </w:rPr>
+        <w:t>Dinamikus protokollok előnyei:</w:t>
+      </w:r>
+    </w:p>
+    <w:p>
+      <w:pPr>
+        <w:pStyle w:val="Listaszerbekezds"/>
+        <w:numPr>
+          <w:ilvl w:val="0"/>
+          <w:numId w:val="16"/>
+        </w:numPr>
+      </w:pPr>
+      <w:r>
+        <w:t>automatikus topológia felderítés és frissítés</w:t>
+      </w:r>
+    </w:p>
+    <w:p>
+      <w:pPr>
+        <w:pStyle w:val="Listaszerbekezds"/>
+        <w:numPr>
+          <w:ilvl w:val="0"/>
+          <w:numId w:val="16"/>
+        </w:numPr>
+      </w:pPr>
+      <w:r>
+        <w:t>a hálózat méretétől kevésbé függ</w:t>
+      </w:r>
+    </w:p>
+    <w:p>
+      <w:pPr>
+        <w:pStyle w:val="Listaszerbekezds"/>
+      </w:pPr>
+    </w:p>
+    <w:p>
+      <w:pPr>
+        <w:rPr>
+          <w:sz w:val="24"/>
+          <w:szCs w:val="24"/>
+        </w:rPr>
+      </w:pPr>
+      <w:r>
+        <w:rPr>
+          <w:sz w:val="24"/>
+          <w:szCs w:val="24"/>
+        </w:rPr>
+        <w:lastRenderedPageBreak/>
+        <w:t>Dinamikus protokollok hátrányai:</w:t>
+      </w:r>
+    </w:p>
+    <w:p>
+      <w:pPr>
+        <w:pStyle w:val="Listaszerbekezds"/>
+        <w:numPr>
+          <w:ilvl w:val="0"/>
+          <w:numId w:val="16"/>
+        </w:numPr>
+      </w:pPr>
+      <w:r>
+        <w:t xml:space="preserve">több </w:t>
+      </w:r>
+      <w:r>
+        <w:t>erőforrást igényel</w:t>
+      </w:r>
+    </w:p>
+    <w:p>
+      <w:pPr>
+        <w:pStyle w:val="Listaszerbekezds"/>
+        <w:numPr>
+          <w:ilvl w:val="0"/>
+          <w:numId w:val="16"/>
+        </w:numPr>
+      </w:pPr>
+      <w:r>
+        <w:t>támadási felület az automatizmus</w:t>
+      </w:r>
+    </w:p>
+    <w:p>
+      <w:pPr>
+        <w:pStyle w:val="Listaszerbekezds"/>
+        <w:numPr>
+          <w:ilvl w:val="0"/>
+          <w:numId w:val="16"/>
+        </w:numPr>
+      </w:pPr>
+      <w:r>
+        <w:t>összetettebb megvalósítás</w:t>
+      </w:r>
+    </w:p>
+    <w:p>
+      <w:pPr>
+        <w:rPr>
+          <w:sz w:val="24"/>
+          <w:szCs w:val="24"/>
+        </w:rPr>
+      </w:pPr>
+      <w:r>
+        <w:rPr>
+          <w:sz w:val="24"/>
+          <w:szCs w:val="24"/>
+        </w:rPr>
+        <w:t>Dinamikus protokollok működése</w:t>
+      </w:r>
+      <w:r>
+        <w:rPr>
+          <w:sz w:val="24"/>
+          <w:szCs w:val="24"/>
+        </w:rPr>
+        <w:t>:</w:t>
+      </w:r>
+    </w:p>
+    <w:p>
+      <w:pPr>
+        <w:pStyle w:val="Listaszerbekezds"/>
+        <w:numPr>
+          <w:ilvl w:val="0"/>
+          <w:numId w:val="16"/>
+        </w:numPr>
+      </w:pPr>
+      <w:r>
+        <w:t>ha a szomszéd ugyanazt a protokollt használja, akkor információt cserélek vele</w:t>
+      </w:r>
+    </w:p>
+    <w:p>
+      <w:pPr>
+        <w:pStyle w:val="Listaszerbekezds"/>
+        <w:numPr>
+          <w:ilvl w:val="0"/>
+          <w:numId w:val="16"/>
+        </w:numPr>
+      </w:pPr>
+      <w:r>
+        <w:t>rögtön frissíti a topológiát, ha változik</w:t>
+      </w:r>
+    </w:p>
+    <w:p>
+      <w:pPr>
+        <w:pStyle w:val="Listaszerbekezds"/>
+      </w:pPr>
+    </w:p>
+    <w:p>
+      <w:r>
+        <w:t>Vannak osztály alapú és osztály nélüli irányító protokollok.</w:t>
+      </w:r>
+    </w:p>
+    <w:p>
+      <w:pPr>
+        <w:rPr>
+          <w:sz w:val="24"/>
+          <w:szCs w:val="24"/>
+        </w:rPr>
+      </w:pPr>
+      <w:r>
+        <w:rPr>
+          <w:sz w:val="24"/>
+          <w:szCs w:val="24"/>
+        </w:rPr>
+        <w:t>Osztály alapú</w:t>
+      </w:r>
+    </w:p>
+    <w:p>
+      <w:pPr>
+        <w:pStyle w:val="Listaszerbekezds"/>
+        <w:numPr>
+          <w:ilvl w:val="0"/>
+          <w:numId w:val="18"/>
+        </w:numPr>
+      </w:pPr>
+      <w:r>
+        <w:t>nem küld maszkot</w:t>
+      </w:r>
+    </w:p>
+    <w:p>
+      <w:pPr>
+        <w:pStyle w:val="Listaszerbekezds"/>
+        <w:numPr>
+          <w:ilvl w:val="0"/>
+          <w:numId w:val="18"/>
+        </w:numPr>
+      </w:pPr>
+      <w:r>
+        <w:t>a hálózat címe meghatározható a címből</w:t>
+      </w:r>
+    </w:p>
+    <w:p>
+      <w:pPr>
+        <w:pStyle w:val="Listaszerbekezds"/>
+        <w:numPr>
+          <w:ilvl w:val="0"/>
+          <w:numId w:val="18"/>
+        </w:numPr>
+      </w:pPr>
+      <w:r>
+        <w:t>VLSM és CIDR kizárva (változó hosszúságú maszk; körzetek közötti forgalomi.)</w:t>
+      </w:r>
+    </w:p>
+    <w:p>
+      <w:pPr>
+        <w:rPr>
+          <w:sz w:val="24"/>
+          <w:szCs w:val="24"/>
+        </w:rPr>
+      </w:pPr>
+      <w:r>
+        <w:rPr>
+          <w:sz w:val="24"/>
+          <w:szCs w:val="24"/>
+        </w:rPr>
+        <w:t>Osztály nélküli</w:t>
+      </w:r>
+    </w:p>
+    <w:p>
+      <w:pPr>
+        <w:pStyle w:val="Listaszerbekezds"/>
+        <w:numPr>
+          <w:ilvl w:val="0"/>
+          <w:numId w:val="18"/>
+        </w:numPr>
+      </w:pPr>
+      <w:r>
+        <w:t>küld maszkot is</w:t>
+      </w:r>
+    </w:p>
+    <w:p>
+      <w:r>
+        <w:t>Az IPv6-os irányító protokollok mind osztály nélküli (classless) protokoll.</w:t>
+      </w:r>
+    </w:p>
+    <w:p/>
+    <w:p>
+      <w:r>
+        <w:t>A hálózatunkban használtunk egyaránt dinamikus, illetve statikus forgalom irányítást is</w:t>
+      </w:r>
+      <w:r>
+        <w:t>. Használtunk EIGRP-t, illetve OSPF protokollt MD5 és CHAP hitelesítésekkel.</w:t>
+      </w:r>
+    </w:p>
+    <w:p>
+      <w:pPr>
+        <w:rPr>
+          <w:sz w:val="28"/>
+          <w:szCs w:val="28"/>
+        </w:rPr>
+      </w:pPr>
+      <w:r>
+        <w:rPr>
+          <w:sz w:val="28"/>
+          <w:szCs w:val="28"/>
+        </w:rPr>
+        <w:t>OSPF</w:t>
+      </w:r>
+    </w:p>
+    <w:p>
+      <w:r>
+        <w:t>A</w:t>
+      </w:r>
+      <w:r>
+        <w:t xml:space="preserve">z OSPF az Open </w:t>
+      </w:r>
+      <w:r>
+        <w:t>Shortest Path First</w:t>
+      </w:r>
+      <w:r>
+        <w:t xml:space="preserve"> rövidítése, amelyet általában belső </w:t>
+      </w:r>
+      <w:r>
+        <w:t>hálózati útválasztásban használnak</w:t>
+      </w:r>
+      <w:r>
+        <w:t xml:space="preserve">. </w:t>
+      </w:r>
+      <w:r>
+        <w:t>Az OSPF egy kapcsolatállapot alapú forgalomirányító protokoll</w:t>
+      </w:r>
+      <w:r>
+        <w:t>, amelyet</w:t>
+      </w:r>
+      <w:r>
+        <w:t xml:space="preserve"> az Internet Engineering Task Force (IETF) által szabványosított</w:t>
+      </w:r>
+      <w:r>
+        <w:t xml:space="preserve">. </w:t>
+      </w:r>
+      <w:r>
+        <w:t>A távolságalapú RIP leváltására alkották meg. A RIP ki</w:t>
+      </w:r>
+      <w:r>
+        <w:t>s</w:t>
+      </w:r>
+      <w:r>
+        <w:t xml:space="preserve"> ugrásszám korlátja, és az útvonalak különböző sebessége nem teszi ideális útválasztó protokollá. A RIP-el szemben a OSPF gyorsabb konvergenciát is lehetővé tesz.</w:t>
+      </w:r>
+    </w:p>
+    <w:p>
+      <w:pPr>
+        <w:rPr>
+          <w:sz w:val="24"/>
+          <w:szCs w:val="24"/>
+        </w:rPr>
+      </w:pPr>
+      <w:r>
+        <w:rPr>
+          <w:sz w:val="24"/>
+          <w:szCs w:val="24"/>
+        </w:rPr>
+        <w:t>Jellemzők:</w:t>
+      </w:r>
+    </w:p>
+    <w:p>
+      <w:pPr>
+        <w:pStyle w:val="Listaszerbekezds"/>
+        <w:numPr>
+          <w:ilvl w:val="0"/>
+          <w:numId w:val="18"/>
+        </w:numPr>
+      </w:pPr>
+      <w:r>
+        <w:t>gyors konvergencia</w:t>
+      </w:r>
+    </w:p>
+    <w:p>
+      <w:pPr>
+        <w:pStyle w:val="Listaszerbekezds"/>
+        <w:numPr>
+          <w:ilvl w:val="0"/>
+          <w:numId w:val="18"/>
+        </w:numPr>
+      </w:pPr>
+      <w:r>
+        <w:t>osztály nélküli</w:t>
+      </w:r>
+    </w:p>
+    <w:p>
+      <w:pPr>
+        <w:pStyle w:val="Listaszerbekezds"/>
+        <w:numPr>
+          <w:ilvl w:val="0"/>
+          <w:numId w:val="18"/>
+        </w:numPr>
+      </w:pPr>
+      <w:r>
+        <w:t>skálázható</w:t>
+      </w:r>
+    </w:p>
+    <w:p>
+      <w:pPr>
+        <w:pStyle w:val="Listaszerbekezds"/>
+        <w:numPr>
+          <w:ilvl w:val="0"/>
+          <w:numId w:val="18"/>
+        </w:numPr>
+      </w:pPr>
+      <w:r>
+        <w:t>terület alapú</w:t>
+      </w:r>
+    </w:p>
+    <w:p>
+      <w:pPr>
+        <w:pStyle w:val="Listaszerbekezds"/>
+        <w:numPr>
+          <w:ilvl w:val="0"/>
+          <w:numId w:val="18"/>
+        </w:numPr>
+      </w:pPr>
+      <w:r>
+        <w:t>SPF</w:t>
+      </w:r>
+      <w:r>
+        <w:t>(</w:t>
+      </w:r>
+      <w:r>
+        <w:t>Shortest Path First</w:t>
+      </w:r>
+      <w:r>
+        <w:t xml:space="preserve">) </w:t>
+      </w:r>
+      <w:r>
+        <w:t>algoritmus</w:t>
+      </w:r>
+      <w:r>
+        <w:t>t</w:t>
+      </w:r>
+      <w:r>
+        <w:t xml:space="preserve"> használ</w:t>
+      </w:r>
+    </w:p>
+    <w:p>
+      <w:pPr>
+        <w:pStyle w:val="Listaszerbekezds"/>
+        <w:numPr>
+          <w:ilvl w:val="0"/>
+          <w:numId w:val="18"/>
+        </w:numPr>
+      </w:pPr>
+      <w:r>
+        <w:t>támogatja a VLSM-et és a CIDR-et</w:t>
+      </w:r>
+    </w:p>
+    <w:p>
+      <w:pPr>
+        <w:pStyle w:val="Listaszerbekezds"/>
+        <w:numPr>
+          <w:ilvl w:val="0"/>
+          <w:numId w:val="18"/>
+        </w:numPr>
+      </w:pPr>
+      <w:r>
+        <w:t>frissítés csak változáskor</w:t>
+      </w:r>
+    </w:p>
+    <w:p>
+      <w:pPr>
+        <w:pStyle w:val="Listaszerbekezds"/>
+        <w:numPr>
+          <w:ilvl w:val="0"/>
+          <w:numId w:val="18"/>
+        </w:numPr>
+      </w:pPr>
+      <w:r>
+        <w:t>nincs periodikus frissítés</w:t>
+      </w:r>
+    </w:p>
+    <w:p>
+      <w:pPr>
+        <w:pStyle w:val="Listaszerbekezds"/>
+        <w:numPr>
+          <w:ilvl w:val="0"/>
+          <w:numId w:val="18"/>
+        </w:numPr>
+      </w:pPr>
+      <w:r>
+        <w:t>hitelesítés</w:t>
+      </w:r>
+    </w:p>
+    <w:p>
+      <w:pPr>
+        <w:pStyle w:val="Listaszerbekezds"/>
+        <w:numPr>
+          <w:ilvl w:val="0"/>
+          <w:numId w:val="18"/>
+        </w:numPr>
+      </w:pPr>
+      <w:r>
+        <w:t>Link State Routing</w:t>
+      </w:r>
+      <w:r>
+        <w:t xml:space="preserve"> Protocol-t használ</w:t>
+      </w:r>
+    </w:p>
+    <w:p>
+      <w:pPr>
+        <w:pStyle w:val="Listaszerbekezds"/>
+        <w:numPr>
+          <w:ilvl w:val="0"/>
+          <w:numId w:val="18"/>
+        </w:numPr>
+      </w:pPr>
+      <w:r>
+        <w:t>költséget számít</w:t>
+      </w:r>
+    </w:p>
+    <w:p>
+      <w:pPr>
+        <w:pStyle w:val="Listaszerbekezds"/>
+        <w:numPr>
+          <w:ilvl w:val="0"/>
+          <w:numId w:val="18"/>
+        </w:numPr>
+      </w:pPr>
+      <w:r>
+        <w:t>Hierarchikus</w:t>
+      </w:r>
+      <w:r>
+        <w:t xml:space="preserve"> struktúrát használ</w:t>
+      </w:r>
+    </w:p>
+    <w:p>
+      <w:pPr>
+        <w:pStyle w:val="Listaszerbekezds"/>
+        <w:numPr>
+          <w:ilvl w:val="0"/>
+          <w:numId w:val="18"/>
+        </w:numPr>
+      </w:pPr>
+      <w:r>
+        <w:lastRenderedPageBreak/>
+        <w:t>Hello</w:t>
+      </w:r>
+      <w:r>
+        <w:t xml:space="preserve"> üzeneteket</w:t>
+      </w:r>
+      <w:r>
+        <w:t xml:space="preserve"> és </w:t>
+      </w:r>
+      <w:r>
+        <w:t>kapcsolat-állapot alapú hirdetéseket küld</w:t>
+      </w:r>
+    </w:p>
+    <w:p>
+      <w:pPr>
+        <w:pStyle w:val="Listaszerbekezds"/>
+        <w:numPr>
+          <w:ilvl w:val="0"/>
+          <w:numId w:val="18"/>
+        </w:numPr>
+      </w:pPr>
+      <w:r>
+        <w:t>Az OSPf körkeresési mechanizmusokat alkalmaz a hurkok elkerülése érdekében</w:t>
+      </w:r>
+    </w:p>
+    <w:p>
+      <w:pPr>
+        <w:pStyle w:val="Listaszerbekezds"/>
+      </w:pPr>
+    </w:p>
+    <w:p>
+      <w:pPr>
+        <w:pStyle w:val="Listaszerbekezds"/>
+      </w:pPr>
+    </w:p>
+    <w:p>
+      <w:pPr>
+        <w:rPr>
+          <w:sz w:val="24"/>
+          <w:szCs w:val="24"/>
+        </w:rPr>
+      </w:pPr>
+      <w:r>
+        <w:rPr>
+          <w:sz w:val="24"/>
+          <w:szCs w:val="24"/>
+        </w:rPr>
+        <w:t>SPF algoritmus</w:t>
+      </w:r>
+    </w:p>
+    <w:p>
+      <w:pPr>
+        <w:pStyle w:val="Listaszerbekezds"/>
+        <w:numPr>
+          <w:ilvl w:val="0"/>
+          <w:numId w:val="21"/>
+        </w:numPr>
+      </w:pPr>
+      <w:r>
+        <w:t>Edsger Wybe Dijkstra</w:t>
+      </w:r>
+    </w:p>
+    <w:p>
+      <w:pPr>
+        <w:pStyle w:val="Listaszerbekezds"/>
+        <w:numPr>
+          <w:ilvl w:val="1"/>
+          <w:numId w:val="21"/>
+        </w:numPr>
+      </w:pPr>
+      <w:r>
+        <w:t>holland matematikus, programozó és elméleti fizikus</w:t>
+      </w:r>
+    </w:p>
+    <w:p>
+      <w:pPr>
+        <w:pStyle w:val="Listaszerbekezds"/>
+        <w:numPr>
+          <w:ilvl w:val="1"/>
+          <w:numId w:val="21"/>
+        </w:numPr>
+      </w:pPr>
+      <w:r>
+        <w:t>munkáit számos nyelven használják</w:t>
+      </w:r>
+    </w:p>
+    <w:p>
+      <w:pPr>
+        <w:pStyle w:val="Listaszerbekezds"/>
+        <w:numPr>
+          <w:ilvl w:val="0"/>
+          <w:numId w:val="21"/>
+        </w:numPr>
+      </w:pPr>
+      <w:r>
+        <w:t>az algoritmus:</w:t>
+      </w:r>
+    </w:p>
+    <w:p>
+      <w:pPr>
+        <w:pStyle w:val="Listaszerbekezds"/>
+        <w:numPr>
+          <w:ilvl w:val="1"/>
+          <w:numId w:val="21"/>
+        </w:numPr>
+      </w:pPr>
+      <w:r>
+        <w:t>célok elérésének teljes költségét számolja</w:t>
+      </w:r>
+    </w:p>
+    <w:p>
+      <w:pPr>
+        <w:pStyle w:val="Listaszerbekezds"/>
+        <w:numPr>
+          <w:ilvl w:val="1"/>
+          <w:numId w:val="21"/>
+        </w:numPr>
+      </w:pPr>
+      <w:r>
+        <w:t>SPF fát épít</w:t>
+      </w:r>
+    </w:p>
+    <w:p/>
+    <w:p>
+      <w:pPr>
+        <w:pStyle w:val="Listaszerbekezds"/>
+      </w:pPr>
+    </w:p>
     <w:sectPr>
       <w:pgSz w:w="11906" w:h="16838"/>
       <w:pgMar w:top="1417" w:right="1417" w:bottom="1417" w:left="1417" w:header="708" w:footer="708" w:gutter="0"/>
@@ -919,6 +1914,530 @@
     </w:lvl>
   </w:abstractNum>
   <w:abstractNum w:abstractNumId="1" w15:restartNumberingAfterBreak="0">
+    <w:nsid w:val="0B980629"/>
+    <w:multiLevelType w:val="multilevel"/>
+    <w:tmpl w:val="00C86700"/>
+    <w:lvl w:ilvl="0">
+      <w:start w:val="1"/>
+      <w:numFmt w:val="bullet"/>
+      <w:lvlText w:val=""/>
+      <w:lvlJc w:val="left"/>
+      <w:pPr>
+        <w:tabs>
+          <w:tab w:val="num" w:pos="720"/>
+        </w:tabs>
+        <w:ind w:left="720" w:hanging="360"/>
+      </w:pPr>
+      <w:rPr>
+        <w:rFonts w:ascii="Wingdings" w:hAnsi="Wingdings" w:hint="default"/>
+        <w:sz w:val="20"/>
+      </w:rPr>
+    </w:lvl>
+    <w:lvl w:ilvl="1" w:tentative="1">
+      <w:start w:val="1"/>
+      <w:numFmt w:val="bullet"/>
+      <w:lvlText w:val=""/>
+      <w:lvlJc w:val="left"/>
+      <w:pPr>
+        <w:tabs>
+          <w:tab w:val="num" w:pos="1440"/>
+        </w:tabs>
+        <w:ind w:left="1440" w:hanging="360"/>
+      </w:pPr>
+      <w:rPr>
+        <w:rFonts w:ascii="Wingdings" w:hAnsi="Wingdings" w:hint="default"/>
+        <w:sz w:val="20"/>
+      </w:rPr>
+    </w:lvl>
+    <w:lvl w:ilvl="2" w:tentative="1">
+      <w:start w:val="1"/>
+      <w:numFmt w:val="bullet"/>
+      <w:lvlText w:val=""/>
+      <w:lvlJc w:val="left"/>
+      <w:pPr>
+        <w:tabs>
+          <w:tab w:val="num" w:pos="2160"/>
+        </w:tabs>
+        <w:ind w:left="2160" w:hanging="360"/>
+      </w:pPr>
+      <w:rPr>
+        <w:rFonts w:ascii="Wingdings" w:hAnsi="Wingdings" w:hint="default"/>
+        <w:sz w:val="20"/>
+      </w:rPr>
+    </w:lvl>
+    <w:lvl w:ilvl="3" w:tentative="1">
+      <w:start w:val="1"/>
+      <w:numFmt w:val="bullet"/>
+      <w:lvlText w:val=""/>
+      <w:lvlJc w:val="left"/>
+      <w:pPr>
+        <w:tabs>
+          <w:tab w:val="num" w:pos="2880"/>
+        </w:tabs>
+        <w:ind w:left="2880" w:hanging="360"/>
+      </w:pPr>
+      <w:rPr>
+        <w:rFonts w:ascii="Wingdings" w:hAnsi="Wingdings" w:hint="default"/>
+        <w:sz w:val="20"/>
+      </w:rPr>
+    </w:lvl>
+    <w:lvl w:ilvl="4" w:tentative="1">
+      <w:start w:val="1"/>
+      <w:numFmt w:val="bullet"/>
+      <w:lvlText w:val=""/>
+      <w:lvlJc w:val="left"/>
+      <w:pPr>
+        <w:tabs>
+          <w:tab w:val="num" w:pos="3600"/>
+        </w:tabs>
+        <w:ind w:left="3600" w:hanging="360"/>
+      </w:pPr>
+      <w:rPr>
+        <w:rFonts w:ascii="Wingdings" w:hAnsi="Wingdings" w:hint="default"/>
+        <w:sz w:val="20"/>
+      </w:rPr>
+    </w:lvl>
+    <w:lvl w:ilvl="5" w:tentative="1">
+      <w:start w:val="1"/>
+      <w:numFmt w:val="bullet"/>
+      <w:lvlText w:val=""/>
+      <w:lvlJc w:val="left"/>
+      <w:pPr>
+        <w:tabs>
+          <w:tab w:val="num" w:pos="4320"/>
+        </w:tabs>
+        <w:ind w:left="4320" w:hanging="360"/>
+      </w:pPr>
+      <w:rPr>
+        <w:rFonts w:ascii="Wingdings" w:hAnsi="Wingdings" w:hint="default"/>
+        <w:sz w:val="20"/>
+      </w:rPr>
+    </w:lvl>
+    <w:lvl w:ilvl="6" w:tentative="1">
+      <w:start w:val="1"/>
+      <w:numFmt w:val="bullet"/>
+      <w:lvlText w:val=""/>
+      <w:lvlJc w:val="left"/>
+      <w:pPr>
+        <w:tabs>
+          <w:tab w:val="num" w:pos="5040"/>
+        </w:tabs>
+        <w:ind w:left="5040" w:hanging="360"/>
+      </w:pPr>
+      <w:rPr>
+        <w:rFonts w:ascii="Wingdings" w:hAnsi="Wingdings" w:hint="default"/>
+        <w:sz w:val="20"/>
+      </w:rPr>
+    </w:lvl>
+    <w:lvl w:ilvl="7" w:tentative="1">
+      <w:start w:val="1"/>
+      <w:numFmt w:val="bullet"/>
+      <w:lvlText w:val=""/>
+      <w:lvlJc w:val="left"/>
+      <w:pPr>
+        <w:tabs>
+          <w:tab w:val="num" w:pos="5760"/>
+        </w:tabs>
+        <w:ind w:left="5760" w:hanging="360"/>
+      </w:pPr>
+      <w:rPr>
+        <w:rFonts w:ascii="Wingdings" w:hAnsi="Wingdings" w:hint="default"/>
+        <w:sz w:val="20"/>
+      </w:rPr>
+    </w:lvl>
+    <w:lvl w:ilvl="8" w:tentative="1">
+      <w:start w:val="1"/>
+      <w:numFmt w:val="bullet"/>
+      <w:lvlText w:val=""/>
+      <w:lvlJc w:val="left"/>
+      <w:pPr>
+        <w:tabs>
+          <w:tab w:val="num" w:pos="6480"/>
+        </w:tabs>
+        <w:ind w:left="6480" w:hanging="360"/>
+      </w:pPr>
+      <w:rPr>
+        <w:rFonts w:ascii="Wingdings" w:hAnsi="Wingdings" w:hint="default"/>
+        <w:sz w:val="20"/>
+      </w:rPr>
+    </w:lvl>
+  </w:abstractNum>
+  <w:abstractNum w:abstractNumId="2" w15:restartNumberingAfterBreak="0">
+    <w:nsid w:val="1E8B6DFA"/>
+    <w:multiLevelType w:val="multilevel"/>
+    <w:tmpl w:val="A558BC84"/>
+    <w:lvl w:ilvl="0">
+      <w:start w:val="1"/>
+      <w:numFmt w:val="bullet"/>
+      <w:lvlText w:val=""/>
+      <w:lvlJc w:val="left"/>
+      <w:pPr>
+        <w:tabs>
+          <w:tab w:val="num" w:pos="720"/>
+        </w:tabs>
+        <w:ind w:left="720" w:hanging="360"/>
+      </w:pPr>
+      <w:rPr>
+        <w:rFonts w:ascii="Wingdings" w:hAnsi="Wingdings" w:hint="default"/>
+        <w:sz w:val="20"/>
+      </w:rPr>
+    </w:lvl>
+    <w:lvl w:ilvl="1">
+      <w:start w:val="1"/>
+      <w:numFmt w:val="bullet"/>
+      <w:lvlText w:val=""/>
+      <w:lvlJc w:val="left"/>
+      <w:pPr>
+        <w:tabs>
+          <w:tab w:val="num" w:pos="1440"/>
+        </w:tabs>
+        <w:ind w:left="1440" w:hanging="360"/>
+      </w:pPr>
+      <w:rPr>
+        <w:rFonts w:ascii="Wingdings" w:hAnsi="Wingdings" w:hint="default"/>
+        <w:sz w:val="20"/>
+      </w:rPr>
+    </w:lvl>
+    <w:lvl w:ilvl="2" w:tentative="1">
+      <w:start w:val="1"/>
+      <w:numFmt w:val="bullet"/>
+      <w:lvlText w:val=""/>
+      <w:lvlJc w:val="left"/>
+      <w:pPr>
+        <w:tabs>
+          <w:tab w:val="num" w:pos="2160"/>
+        </w:tabs>
+        <w:ind w:left="2160" w:hanging="360"/>
+      </w:pPr>
+      <w:rPr>
+        <w:rFonts w:ascii="Wingdings" w:hAnsi="Wingdings" w:hint="default"/>
+        <w:sz w:val="20"/>
+      </w:rPr>
+    </w:lvl>
+    <w:lvl w:ilvl="3" w:tentative="1">
+      <w:start w:val="1"/>
+      <w:numFmt w:val="bullet"/>
+      <w:lvlText w:val=""/>
+      <w:lvlJc w:val="left"/>
+      <w:pPr>
+        <w:tabs>
+          <w:tab w:val="num" w:pos="2880"/>
+        </w:tabs>
+        <w:ind w:left="2880" w:hanging="360"/>
+      </w:pPr>
+      <w:rPr>
+        <w:rFonts w:ascii="Wingdings" w:hAnsi="Wingdings" w:hint="default"/>
+        <w:sz w:val="20"/>
+      </w:rPr>
+    </w:lvl>
+    <w:lvl w:ilvl="4" w:tentative="1">
+      <w:start w:val="1"/>
+      <w:numFmt w:val="bullet"/>
+      <w:lvlText w:val=""/>
+      <w:lvlJc w:val="left"/>
+      <w:pPr>
+        <w:tabs>
+          <w:tab w:val="num" w:pos="3600"/>
+        </w:tabs>
+        <w:ind w:left="3600" w:hanging="360"/>
+      </w:pPr>
+      <w:rPr>
+        <w:rFonts w:ascii="Wingdings" w:hAnsi="Wingdings" w:hint="default"/>
+        <w:sz w:val="20"/>
+      </w:rPr>
+    </w:lvl>
+    <w:lvl w:ilvl="5" w:tentative="1">
+      <w:start w:val="1"/>
+      <w:numFmt w:val="bullet"/>
+      <w:lvlText w:val=""/>
+      <w:lvlJc w:val="left"/>
+      <w:pPr>
+        <w:tabs>
+          <w:tab w:val="num" w:pos="4320"/>
+        </w:tabs>
+        <w:ind w:left="4320" w:hanging="360"/>
+      </w:pPr>
+      <w:rPr>
+        <w:rFonts w:ascii="Wingdings" w:hAnsi="Wingdings" w:hint="default"/>
+        <w:sz w:val="20"/>
+      </w:rPr>
+    </w:lvl>
+    <w:lvl w:ilvl="6" w:tentative="1">
+      <w:start w:val="1"/>
+      <w:numFmt w:val="bullet"/>
+      <w:lvlText w:val=""/>
+      <w:lvlJc w:val="left"/>
+      <w:pPr>
+        <w:tabs>
+          <w:tab w:val="num" w:pos="5040"/>
+        </w:tabs>
+        <w:ind w:left="5040" w:hanging="360"/>
+      </w:pPr>
+      <w:rPr>
+        <w:rFonts w:ascii="Wingdings" w:hAnsi="Wingdings" w:hint="default"/>
+        <w:sz w:val="20"/>
+      </w:rPr>
+    </w:lvl>
+    <w:lvl w:ilvl="7" w:tentative="1">
+      <w:start w:val="1"/>
+      <w:numFmt w:val="bullet"/>
+      <w:lvlText w:val=""/>
+      <w:lvlJc w:val="left"/>
+      <w:pPr>
+        <w:tabs>
+          <w:tab w:val="num" w:pos="5760"/>
+        </w:tabs>
+        <w:ind w:left="5760" w:hanging="360"/>
+      </w:pPr>
+      <w:rPr>
+        <w:rFonts w:ascii="Wingdings" w:hAnsi="Wingdings" w:hint="default"/>
+        <w:sz w:val="20"/>
+      </w:rPr>
+    </w:lvl>
+    <w:lvl w:ilvl="8" w:tentative="1">
+      <w:start w:val="1"/>
+      <w:numFmt w:val="bullet"/>
+      <w:lvlText w:val=""/>
+      <w:lvlJc w:val="left"/>
+      <w:pPr>
+        <w:tabs>
+          <w:tab w:val="num" w:pos="6480"/>
+        </w:tabs>
+        <w:ind w:left="6480" w:hanging="360"/>
+      </w:pPr>
+      <w:rPr>
+        <w:rFonts w:ascii="Wingdings" w:hAnsi="Wingdings" w:hint="default"/>
+        <w:sz w:val="20"/>
+      </w:rPr>
+    </w:lvl>
+  </w:abstractNum>
+  <w:abstractNum w:abstractNumId="3" w15:restartNumberingAfterBreak="0">
+    <w:nsid w:val="1EBD6754"/>
+    <w:multiLevelType w:val="hybridMultilevel"/>
+    <w:tmpl w:val="858CF5A2"/>
+    <w:lvl w:ilvl="0" w:tplc="040E0001">
+      <w:start w:val="1"/>
+      <w:numFmt w:val="bullet"/>
+      <w:lvlText w:val=""/>
+      <w:lvlJc w:val="left"/>
+      <w:pPr>
+        <w:ind w:left="720" w:hanging="360"/>
+      </w:pPr>
+      <w:rPr>
+        <w:rFonts w:ascii="Symbol" w:hAnsi="Symbol" w:hint="default"/>
+      </w:rPr>
+    </w:lvl>
+    <w:lvl w:ilvl="1" w:tplc="040E0003" w:tentative="1">
+      <w:start w:val="1"/>
+      <w:numFmt w:val="bullet"/>
+      <w:lvlText w:val="o"/>
+      <w:lvlJc w:val="left"/>
+      <w:pPr>
+        <w:ind w:left="1440" w:hanging="360"/>
+      </w:pPr>
+      <w:rPr>
+        <w:rFonts w:ascii="Courier New" w:hAnsi="Courier New" w:cs="Courier New" w:hint="default"/>
+      </w:rPr>
+    </w:lvl>
+    <w:lvl w:ilvl="2" w:tplc="040E0005" w:tentative="1">
+      <w:start w:val="1"/>
+      <w:numFmt w:val="bullet"/>
+      <w:lvlText w:val=""/>
+      <w:lvlJc w:val="left"/>
+      <w:pPr>
+        <w:ind w:left="2160" w:hanging="360"/>
+      </w:pPr>
+      <w:rPr>
+        <w:rFonts w:ascii="Wingdings" w:hAnsi="Wingdings" w:hint="default"/>
+      </w:rPr>
+    </w:lvl>
+    <w:lvl w:ilvl="3" w:tplc="040E0001" w:tentative="1">
+      <w:start w:val="1"/>
+      <w:numFmt w:val="bullet"/>
+      <w:lvlText w:val=""/>
+      <w:lvlJc w:val="left"/>
+      <w:pPr>
+        <w:ind w:left="2880" w:hanging="360"/>
+      </w:pPr>
+      <w:rPr>
+        <w:rFonts w:ascii="Symbol" w:hAnsi="Symbol" w:hint="default"/>
+      </w:rPr>
+    </w:lvl>
+    <w:lvl w:ilvl="4" w:tplc="040E0003" w:tentative="1">
+      <w:start w:val="1"/>
+      <w:numFmt w:val="bullet"/>
+      <w:lvlText w:val="o"/>
+      <w:lvlJc w:val="left"/>
+      <w:pPr>
+        <w:ind w:left="3600" w:hanging="360"/>
+      </w:pPr>
+      <w:rPr>
+        <w:rFonts w:ascii="Courier New" w:hAnsi="Courier New" w:cs="Courier New" w:hint="default"/>
+      </w:rPr>
+    </w:lvl>
+    <w:lvl w:ilvl="5" w:tplc="040E0005" w:tentative="1">
+      <w:start w:val="1"/>
+      <w:numFmt w:val="bullet"/>
+      <w:lvlText w:val=""/>
+      <w:lvlJc w:val="left"/>
+      <w:pPr>
+        <w:ind w:left="4320" w:hanging="360"/>
+      </w:pPr>
+      <w:rPr>
+        <w:rFonts w:ascii="Wingdings" w:hAnsi="Wingdings" w:hint="default"/>
+      </w:rPr>
+    </w:lvl>
+    <w:lvl w:ilvl="6" w:tplc="040E0001" w:tentative="1">
+      <w:start w:val="1"/>
+      <w:numFmt w:val="bullet"/>
+      <w:lvlText w:val=""/>
+      <w:lvlJc w:val="left"/>
+      <w:pPr>
+        <w:ind w:left="5040" w:hanging="360"/>
+      </w:pPr>
+      <w:rPr>
+        <w:rFonts w:ascii="Symbol" w:hAnsi="Symbol" w:hint="default"/>
+      </w:rPr>
+    </w:lvl>
+    <w:lvl w:ilvl="7" w:tplc="040E0003" w:tentative="1">
+      <w:start w:val="1"/>
+      <w:numFmt w:val="bullet"/>
+      <w:lvlText w:val="o"/>
+      <w:lvlJc w:val="left"/>
+      <w:pPr>
+        <w:ind w:left="5760" w:hanging="360"/>
+      </w:pPr>
+      <w:rPr>
+        <w:rFonts w:ascii="Courier New" w:hAnsi="Courier New" w:cs="Courier New" w:hint="default"/>
+      </w:rPr>
+    </w:lvl>
+    <w:lvl w:ilvl="8" w:tplc="040E0005" w:tentative="1">
+      <w:start w:val="1"/>
+      <w:numFmt w:val="bullet"/>
+      <w:lvlText w:val=""/>
+      <w:lvlJc w:val="left"/>
+      <w:pPr>
+        <w:ind w:left="6480" w:hanging="360"/>
+      </w:pPr>
+      <w:rPr>
+        <w:rFonts w:ascii="Wingdings" w:hAnsi="Wingdings" w:hint="default"/>
+      </w:rPr>
+    </w:lvl>
+  </w:abstractNum>
+  <w:abstractNum w:abstractNumId="4" w15:restartNumberingAfterBreak="0">
+    <w:nsid w:val="2B9C2CD7"/>
+    <w:multiLevelType w:val="hybridMultilevel"/>
+    <w:tmpl w:val="CE589B46"/>
+    <w:lvl w:ilvl="0" w:tplc="040E0001">
+      <w:start w:val="1"/>
+      <w:numFmt w:val="bullet"/>
+      <w:lvlText w:val=""/>
+      <w:lvlJc w:val="left"/>
+      <w:pPr>
+        <w:ind w:left="720" w:hanging="360"/>
+      </w:pPr>
+      <w:rPr>
+        <w:rFonts w:ascii="Symbol" w:hAnsi="Symbol" w:hint="default"/>
+      </w:rPr>
+    </w:lvl>
+    <w:lvl w:ilvl="1" w:tplc="040E0003" w:tentative="1">
+      <w:start w:val="1"/>
+      <w:numFmt w:val="bullet"/>
+      <w:lvlText w:val="o"/>
+      <w:lvlJc w:val="left"/>
+      <w:pPr>
+        <w:ind w:left="1440" w:hanging="360"/>
+      </w:pPr>
+      <w:rPr>
+        <w:rFonts w:ascii="Courier New" w:hAnsi="Courier New" w:cs="Courier New" w:hint="default"/>
+      </w:rPr>
+    </w:lvl>
+    <w:lvl w:ilvl="2" w:tplc="040E0005" w:tentative="1">
+      <w:start w:val="1"/>
+      <w:numFmt w:val="bullet"/>
+      <w:lvlText w:val=""/>
+      <w:lvlJc w:val="left"/>
+      <w:pPr>
+        <w:ind w:left="2160" w:hanging="360"/>
+      </w:pPr>
+      <w:rPr>
+        <w:rFonts w:ascii="Wingdings" w:hAnsi="Wingdings" w:hint="default"/>
+      </w:rPr>
+    </w:lvl>
+    <w:lvl w:ilvl="3" w:tplc="040E0001" w:tentative="1">
+      <w:start w:val="1"/>
+      <w:numFmt w:val="bullet"/>
+      <w:lvlText w:val=""/>
+      <w:lvlJc w:val="left"/>
+      <w:pPr>
+        <w:ind w:left="2880" w:hanging="360"/>
+      </w:pPr>
+      <w:rPr>
+        <w:rFonts w:ascii="Symbol" w:hAnsi="Symbol" w:hint="default"/>
+      </w:rPr>
+    </w:lvl>
+    <w:lvl w:ilvl="4" w:tplc="040E0003" w:tentative="1">
+      <w:start w:val="1"/>
+      <w:numFmt w:val="bullet"/>
+      <w:lvlText w:val="o"/>
+      <w:lvlJc w:val="left"/>
+      <w:pPr>
+        <w:ind w:left="3600" w:hanging="360"/>
+      </w:pPr>
+      <w:rPr>
+        <w:rFonts w:ascii="Courier New" w:hAnsi="Courier New" w:cs="Courier New" w:hint="default"/>
+      </w:rPr>
+    </w:lvl>
+    <w:lvl w:ilvl="5" w:tplc="040E0005" w:tentative="1">
+      <w:start w:val="1"/>
+      <w:numFmt w:val="bullet"/>
+      <w:lvlText w:val=""/>
+      <w:lvlJc w:val="left"/>
+      <w:pPr>
+        <w:ind w:left="4320" w:hanging="360"/>
+      </w:pPr>
+      <w:rPr>
+        <w:rFonts w:ascii="Wingdings" w:hAnsi="Wingdings" w:hint="default"/>
+      </w:rPr>
+    </w:lvl>
+    <w:lvl w:ilvl="6" w:tplc="040E0001" w:tentative="1">
+      <w:start w:val="1"/>
+      <w:numFmt w:val="bullet"/>
+      <w:lvlText w:val=""/>
+      <w:lvlJc w:val="left"/>
+      <w:pPr>
+        <w:ind w:left="5040" w:hanging="360"/>
+      </w:pPr>
+      <w:rPr>
+        <w:rFonts w:ascii="Symbol" w:hAnsi="Symbol" w:hint="default"/>
+      </w:rPr>
+    </w:lvl>
+    <w:lvl w:ilvl="7" w:tplc="040E0003" w:tentative="1">
+      <w:start w:val="1"/>
+      <w:numFmt w:val="bullet"/>
+      <w:lvlText w:val="o"/>
+      <w:lvlJc w:val="left"/>
+      <w:pPr>
+        <w:ind w:left="5760" w:hanging="360"/>
+      </w:pPr>
+      <w:rPr>
+        <w:rFonts w:ascii="Courier New" w:hAnsi="Courier New" w:cs="Courier New" w:hint="default"/>
+      </w:rPr>
+    </w:lvl>
+    <w:lvl w:ilvl="8" w:tplc="040E0005" w:tentative="1">
+      <w:start w:val="1"/>
+      <w:numFmt w:val="bullet"/>
+      <w:lvlText w:val=""/>
+      <w:lvlJc w:val="left"/>
+      <w:pPr>
+        <w:ind w:left="6480" w:hanging="360"/>
+      </w:pPr>
+      <w:rPr>
+        <w:rFonts w:ascii="Wingdings" w:hAnsi="Wingdings" w:hint="default"/>
+      </w:rPr>
+    </w:lvl>
+  </w:abstractNum>
+  <w:abstractNum w:abstractNumId="5" w15:restartNumberingAfterBreak="0">
     <w:nsid w:val="2D0E1E16"/>
     <w:multiLevelType w:val="hybridMultilevel"/>
     <w:tmpl w:val="2AD8F766"/>
@@ -1031,7 +2550,829 @@
       </w:rPr>
     </w:lvl>
   </w:abstractNum>
-  <w:abstractNum w:abstractNumId="2" w15:restartNumberingAfterBreak="0">
+  <w:abstractNum w:abstractNumId="6" w15:restartNumberingAfterBreak="0">
+    <w:nsid w:val="33AF72A2"/>
+    <w:multiLevelType w:val="multilevel"/>
+    <w:tmpl w:val="26366270"/>
+    <w:lvl w:ilvl="0">
+      <w:start w:val="1"/>
+      <w:numFmt w:val="bullet"/>
+      <w:lvlText w:val=""/>
+      <w:lvlJc w:val="left"/>
+      <w:pPr>
+        <w:tabs>
+          <w:tab w:val="num" w:pos="720"/>
+        </w:tabs>
+        <w:ind w:left="720" w:hanging="360"/>
+      </w:pPr>
+      <w:rPr>
+        <w:rFonts w:ascii="Wingdings" w:hAnsi="Wingdings" w:hint="default"/>
+        <w:sz w:val="20"/>
+      </w:rPr>
+    </w:lvl>
+    <w:lvl w:ilvl="1" w:tentative="1">
+      <w:start w:val="1"/>
+      <w:numFmt w:val="bullet"/>
+      <w:lvlText w:val=""/>
+      <w:lvlJc w:val="left"/>
+      <w:pPr>
+        <w:tabs>
+          <w:tab w:val="num" w:pos="1440"/>
+        </w:tabs>
+        <w:ind w:left="1440" w:hanging="360"/>
+      </w:pPr>
+      <w:rPr>
+        <w:rFonts w:ascii="Wingdings" w:hAnsi="Wingdings" w:hint="default"/>
+        <w:sz w:val="20"/>
+      </w:rPr>
+    </w:lvl>
+    <w:lvl w:ilvl="2" w:tentative="1">
+      <w:start w:val="1"/>
+      <w:numFmt w:val="bullet"/>
+      <w:lvlText w:val=""/>
+      <w:lvlJc w:val="left"/>
+      <w:pPr>
+        <w:tabs>
+          <w:tab w:val="num" w:pos="2160"/>
+        </w:tabs>
+        <w:ind w:left="2160" w:hanging="360"/>
+      </w:pPr>
+      <w:rPr>
+        <w:rFonts w:ascii="Wingdings" w:hAnsi="Wingdings" w:hint="default"/>
+        <w:sz w:val="20"/>
+      </w:rPr>
+    </w:lvl>
+    <w:lvl w:ilvl="3" w:tentative="1">
+      <w:start w:val="1"/>
+      <w:numFmt w:val="bullet"/>
+      <w:lvlText w:val=""/>
+      <w:lvlJc w:val="left"/>
+      <w:pPr>
+        <w:tabs>
+          <w:tab w:val="num" w:pos="2880"/>
+        </w:tabs>
+        <w:ind w:left="2880" w:hanging="360"/>
+      </w:pPr>
+      <w:rPr>
+        <w:rFonts w:ascii="Wingdings" w:hAnsi="Wingdings" w:hint="default"/>
+        <w:sz w:val="20"/>
+      </w:rPr>
+    </w:lvl>
+    <w:lvl w:ilvl="4" w:tentative="1">
+      <w:start w:val="1"/>
+      <w:numFmt w:val="bullet"/>
+      <w:lvlText w:val=""/>
+      <w:lvlJc w:val="left"/>
+      <w:pPr>
+        <w:tabs>
+          <w:tab w:val="num" w:pos="3600"/>
+        </w:tabs>
+        <w:ind w:left="3600" w:hanging="360"/>
+      </w:pPr>
+      <w:rPr>
+        <w:rFonts w:ascii="Wingdings" w:hAnsi="Wingdings" w:hint="default"/>
+        <w:sz w:val="20"/>
+      </w:rPr>
+    </w:lvl>
+    <w:lvl w:ilvl="5" w:tentative="1">
+      <w:start w:val="1"/>
+      <w:numFmt w:val="bullet"/>
+      <w:lvlText w:val=""/>
+      <w:lvlJc w:val="left"/>
+      <w:pPr>
+        <w:tabs>
+          <w:tab w:val="num" w:pos="4320"/>
+        </w:tabs>
+        <w:ind w:left="4320" w:hanging="360"/>
+      </w:pPr>
+      <w:rPr>
+        <w:rFonts w:ascii="Wingdings" w:hAnsi="Wingdings" w:hint="default"/>
+        <w:sz w:val="20"/>
+      </w:rPr>
+    </w:lvl>
+    <w:lvl w:ilvl="6" w:tentative="1">
+      <w:start w:val="1"/>
+      <w:numFmt w:val="bullet"/>
+      <w:lvlText w:val=""/>
+      <w:lvlJc w:val="left"/>
+      <w:pPr>
+        <w:tabs>
+          <w:tab w:val="num" w:pos="5040"/>
+        </w:tabs>
+        <w:ind w:left="5040" w:hanging="360"/>
+      </w:pPr>
+      <w:rPr>
+        <w:rFonts w:ascii="Wingdings" w:hAnsi="Wingdings" w:hint="default"/>
+        <w:sz w:val="20"/>
+      </w:rPr>
+    </w:lvl>
+    <w:lvl w:ilvl="7" w:tentative="1">
+      <w:start w:val="1"/>
+      <w:numFmt w:val="bullet"/>
+      <w:lvlText w:val=""/>
+      <w:lvlJc w:val="left"/>
+      <w:pPr>
+        <w:tabs>
+          <w:tab w:val="num" w:pos="5760"/>
+        </w:tabs>
+        <w:ind w:left="5760" w:hanging="360"/>
+      </w:pPr>
+      <w:rPr>
+        <w:rFonts w:ascii="Wingdings" w:hAnsi="Wingdings" w:hint="default"/>
+        <w:sz w:val="20"/>
+      </w:rPr>
+    </w:lvl>
+    <w:lvl w:ilvl="8" w:tentative="1">
+      <w:start w:val="1"/>
+      <w:numFmt w:val="bullet"/>
+      <w:lvlText w:val=""/>
+      <w:lvlJc w:val="left"/>
+      <w:pPr>
+        <w:tabs>
+          <w:tab w:val="num" w:pos="6480"/>
+        </w:tabs>
+        <w:ind w:left="6480" w:hanging="360"/>
+      </w:pPr>
+      <w:rPr>
+        <w:rFonts w:ascii="Wingdings" w:hAnsi="Wingdings" w:hint="default"/>
+        <w:sz w:val="20"/>
+      </w:rPr>
+    </w:lvl>
+  </w:abstractNum>
+  <w:abstractNum w:abstractNumId="7" w15:restartNumberingAfterBreak="0">
+    <w:nsid w:val="361F7743"/>
+    <w:multiLevelType w:val="hybridMultilevel"/>
+    <w:tmpl w:val="4438A630"/>
+    <w:lvl w:ilvl="0" w:tplc="040E0001">
+      <w:start w:val="1"/>
+      <w:numFmt w:val="bullet"/>
+      <w:lvlText w:val=""/>
+      <w:lvlJc w:val="left"/>
+      <w:pPr>
+        <w:ind w:left="720" w:hanging="360"/>
+      </w:pPr>
+      <w:rPr>
+        <w:rFonts w:ascii="Symbol" w:hAnsi="Symbol" w:hint="default"/>
+      </w:rPr>
+    </w:lvl>
+    <w:lvl w:ilvl="1" w:tplc="040E0003" w:tentative="1">
+      <w:start w:val="1"/>
+      <w:numFmt w:val="bullet"/>
+      <w:lvlText w:val="o"/>
+      <w:lvlJc w:val="left"/>
+      <w:pPr>
+        <w:ind w:left="1440" w:hanging="360"/>
+      </w:pPr>
+      <w:rPr>
+        <w:rFonts w:ascii="Courier New" w:hAnsi="Courier New" w:cs="Courier New" w:hint="default"/>
+      </w:rPr>
+    </w:lvl>
+    <w:lvl w:ilvl="2" w:tplc="040E0005" w:tentative="1">
+      <w:start w:val="1"/>
+      <w:numFmt w:val="bullet"/>
+      <w:lvlText w:val=""/>
+      <w:lvlJc w:val="left"/>
+      <w:pPr>
+        <w:ind w:left="2160" w:hanging="360"/>
+      </w:pPr>
+      <w:rPr>
+        <w:rFonts w:ascii="Wingdings" w:hAnsi="Wingdings" w:hint="default"/>
+      </w:rPr>
+    </w:lvl>
+    <w:lvl w:ilvl="3" w:tplc="040E0001" w:tentative="1">
+      <w:start w:val="1"/>
+      <w:numFmt w:val="bullet"/>
+      <w:lvlText w:val=""/>
+      <w:lvlJc w:val="left"/>
+      <w:pPr>
+        <w:ind w:left="2880" w:hanging="360"/>
+      </w:pPr>
+      <w:rPr>
+        <w:rFonts w:ascii="Symbol" w:hAnsi="Symbol" w:hint="default"/>
+      </w:rPr>
+    </w:lvl>
+    <w:lvl w:ilvl="4" w:tplc="040E0003" w:tentative="1">
+      <w:start w:val="1"/>
+      <w:numFmt w:val="bullet"/>
+      <w:lvlText w:val="o"/>
+      <w:lvlJc w:val="left"/>
+      <w:pPr>
+        <w:ind w:left="3600" w:hanging="360"/>
+      </w:pPr>
+      <w:rPr>
+        <w:rFonts w:ascii="Courier New" w:hAnsi="Courier New" w:cs="Courier New" w:hint="default"/>
+      </w:rPr>
+    </w:lvl>
+    <w:lvl w:ilvl="5" w:tplc="040E0005" w:tentative="1">
+      <w:start w:val="1"/>
+      <w:numFmt w:val="bullet"/>
+      <w:lvlText w:val=""/>
+      <w:lvlJc w:val="left"/>
+      <w:pPr>
+        <w:ind w:left="4320" w:hanging="360"/>
+      </w:pPr>
+      <w:rPr>
+        <w:rFonts w:ascii="Wingdings" w:hAnsi="Wingdings" w:hint="default"/>
+      </w:rPr>
+    </w:lvl>
+    <w:lvl w:ilvl="6" w:tplc="040E0001" w:tentative="1">
+      <w:start w:val="1"/>
+      <w:numFmt w:val="bullet"/>
+      <w:lvlText w:val=""/>
+      <w:lvlJc w:val="left"/>
+      <w:pPr>
+        <w:ind w:left="5040" w:hanging="360"/>
+      </w:pPr>
+      <w:rPr>
+        <w:rFonts w:ascii="Symbol" w:hAnsi="Symbol" w:hint="default"/>
+      </w:rPr>
+    </w:lvl>
+    <w:lvl w:ilvl="7" w:tplc="040E0003" w:tentative="1">
+      <w:start w:val="1"/>
+      <w:numFmt w:val="bullet"/>
+      <w:lvlText w:val="o"/>
+      <w:lvlJc w:val="left"/>
+      <w:pPr>
+        <w:ind w:left="5760" w:hanging="360"/>
+      </w:pPr>
+      <w:rPr>
+        <w:rFonts w:ascii="Courier New" w:hAnsi="Courier New" w:cs="Courier New" w:hint="default"/>
+      </w:rPr>
+    </w:lvl>
+    <w:lvl w:ilvl="8" w:tplc="040E0005" w:tentative="1">
+      <w:start w:val="1"/>
+      <w:numFmt w:val="bullet"/>
+      <w:lvlText w:val=""/>
+      <w:lvlJc w:val="left"/>
+      <w:pPr>
+        <w:ind w:left="6480" w:hanging="360"/>
+      </w:pPr>
+      <w:rPr>
+        <w:rFonts w:ascii="Wingdings" w:hAnsi="Wingdings" w:hint="default"/>
+      </w:rPr>
+    </w:lvl>
+  </w:abstractNum>
+  <w:abstractNum w:abstractNumId="8" w15:restartNumberingAfterBreak="0">
+    <w:nsid w:val="3992433E"/>
+    <w:multiLevelType w:val="hybridMultilevel"/>
+    <w:tmpl w:val="03ECDD44"/>
+    <w:lvl w:ilvl="0" w:tplc="040E0001">
+      <w:start w:val="1"/>
+      <w:numFmt w:val="bullet"/>
+      <w:lvlText w:val=""/>
+      <w:lvlJc w:val="left"/>
+      <w:pPr>
+        <w:ind w:left="720" w:hanging="360"/>
+      </w:pPr>
+      <w:rPr>
+        <w:rFonts w:ascii="Symbol" w:hAnsi="Symbol" w:hint="default"/>
+      </w:rPr>
+    </w:lvl>
+    <w:lvl w:ilvl="1" w:tplc="040E0003" w:tentative="1">
+      <w:start w:val="1"/>
+      <w:numFmt w:val="bullet"/>
+      <w:lvlText w:val="o"/>
+      <w:lvlJc w:val="left"/>
+      <w:pPr>
+        <w:ind w:left="1440" w:hanging="360"/>
+      </w:pPr>
+      <w:rPr>
+        <w:rFonts w:ascii="Courier New" w:hAnsi="Courier New" w:cs="Courier New" w:hint="default"/>
+      </w:rPr>
+    </w:lvl>
+    <w:lvl w:ilvl="2" w:tplc="040E0005" w:tentative="1">
+      <w:start w:val="1"/>
+      <w:numFmt w:val="bullet"/>
+      <w:lvlText w:val=""/>
+      <w:lvlJc w:val="left"/>
+      <w:pPr>
+        <w:ind w:left="2160" w:hanging="360"/>
+      </w:pPr>
+      <w:rPr>
+        <w:rFonts w:ascii="Wingdings" w:hAnsi="Wingdings" w:hint="default"/>
+      </w:rPr>
+    </w:lvl>
+    <w:lvl w:ilvl="3" w:tplc="040E0001" w:tentative="1">
+      <w:start w:val="1"/>
+      <w:numFmt w:val="bullet"/>
+      <w:lvlText w:val=""/>
+      <w:lvlJc w:val="left"/>
+      <w:pPr>
+        <w:ind w:left="2880" w:hanging="360"/>
+      </w:pPr>
+      <w:rPr>
+        <w:rFonts w:ascii="Symbol" w:hAnsi="Symbol" w:hint="default"/>
+      </w:rPr>
+    </w:lvl>
+    <w:lvl w:ilvl="4" w:tplc="040E0003" w:tentative="1">
+      <w:start w:val="1"/>
+      <w:numFmt w:val="bullet"/>
+      <w:lvlText w:val="o"/>
+      <w:lvlJc w:val="left"/>
+      <w:pPr>
+        <w:ind w:left="3600" w:hanging="360"/>
+      </w:pPr>
+      <w:rPr>
+        <w:rFonts w:ascii="Courier New" w:hAnsi="Courier New" w:cs="Courier New" w:hint="default"/>
+      </w:rPr>
+    </w:lvl>
+    <w:lvl w:ilvl="5" w:tplc="040E0005" w:tentative="1">
+      <w:start w:val="1"/>
+      <w:numFmt w:val="bullet"/>
+      <w:lvlText w:val=""/>
+      <w:lvlJc w:val="left"/>
+      <w:pPr>
+        <w:ind w:left="4320" w:hanging="360"/>
+      </w:pPr>
+      <w:rPr>
+        <w:rFonts w:ascii="Wingdings" w:hAnsi="Wingdings" w:hint="default"/>
+      </w:rPr>
+    </w:lvl>
+    <w:lvl w:ilvl="6" w:tplc="040E0001" w:tentative="1">
+      <w:start w:val="1"/>
+      <w:numFmt w:val="bullet"/>
+      <w:lvlText w:val=""/>
+      <w:lvlJc w:val="left"/>
+      <w:pPr>
+        <w:ind w:left="5040" w:hanging="360"/>
+      </w:pPr>
+      <w:rPr>
+        <w:rFonts w:ascii="Symbol" w:hAnsi="Symbol" w:hint="default"/>
+      </w:rPr>
+    </w:lvl>
+    <w:lvl w:ilvl="7" w:tplc="040E0003" w:tentative="1">
+      <w:start w:val="1"/>
+      <w:numFmt w:val="bullet"/>
+      <w:lvlText w:val="o"/>
+      <w:lvlJc w:val="left"/>
+      <w:pPr>
+        <w:ind w:left="5760" w:hanging="360"/>
+      </w:pPr>
+      <w:rPr>
+        <w:rFonts w:ascii="Courier New" w:hAnsi="Courier New" w:cs="Courier New" w:hint="default"/>
+      </w:rPr>
+    </w:lvl>
+    <w:lvl w:ilvl="8" w:tplc="040E0005" w:tentative="1">
+      <w:start w:val="1"/>
+      <w:numFmt w:val="bullet"/>
+      <w:lvlText w:val=""/>
+      <w:lvlJc w:val="left"/>
+      <w:pPr>
+        <w:ind w:left="6480" w:hanging="360"/>
+      </w:pPr>
+      <w:rPr>
+        <w:rFonts w:ascii="Wingdings" w:hAnsi="Wingdings" w:hint="default"/>
+      </w:rPr>
+    </w:lvl>
+  </w:abstractNum>
+  <w:abstractNum w:abstractNumId="9" w15:restartNumberingAfterBreak="0">
+    <w:nsid w:val="466A1510"/>
+    <w:multiLevelType w:val="multilevel"/>
+    <w:tmpl w:val="99641CA0"/>
+    <w:lvl w:ilvl="0">
+      <w:start w:val="1"/>
+      <w:numFmt w:val="bullet"/>
+      <w:lvlText w:val=""/>
+      <w:lvlJc w:val="left"/>
+      <w:pPr>
+        <w:tabs>
+          <w:tab w:val="num" w:pos="720"/>
+        </w:tabs>
+        <w:ind w:left="720" w:hanging="360"/>
+      </w:pPr>
+      <w:rPr>
+        <w:rFonts w:ascii="Wingdings" w:hAnsi="Wingdings" w:hint="default"/>
+        <w:sz w:val="20"/>
+      </w:rPr>
+    </w:lvl>
+    <w:lvl w:ilvl="1">
+      <w:start w:val="1"/>
+      <w:numFmt w:val="bullet"/>
+      <w:lvlText w:val=""/>
+      <w:lvlJc w:val="left"/>
+      <w:pPr>
+        <w:tabs>
+          <w:tab w:val="num" w:pos="1440"/>
+        </w:tabs>
+        <w:ind w:left="1440" w:hanging="360"/>
+      </w:pPr>
+      <w:rPr>
+        <w:rFonts w:ascii="Wingdings" w:hAnsi="Wingdings" w:hint="default"/>
+        <w:sz w:val="20"/>
+      </w:rPr>
+    </w:lvl>
+    <w:lvl w:ilvl="2" w:tentative="1">
+      <w:start w:val="1"/>
+      <w:numFmt w:val="bullet"/>
+      <w:lvlText w:val=""/>
+      <w:lvlJc w:val="left"/>
+      <w:pPr>
+        <w:tabs>
+          <w:tab w:val="num" w:pos="2160"/>
+        </w:tabs>
+        <w:ind w:left="2160" w:hanging="360"/>
+      </w:pPr>
+      <w:rPr>
+        <w:rFonts w:ascii="Wingdings" w:hAnsi="Wingdings" w:hint="default"/>
+        <w:sz w:val="20"/>
+      </w:rPr>
+    </w:lvl>
+    <w:lvl w:ilvl="3" w:tentative="1">
+      <w:start w:val="1"/>
+      <w:numFmt w:val="bullet"/>
+      <w:lvlText w:val=""/>
+      <w:lvlJc w:val="left"/>
+      <w:pPr>
+        <w:tabs>
+          <w:tab w:val="num" w:pos="2880"/>
+        </w:tabs>
+        <w:ind w:left="2880" w:hanging="360"/>
+      </w:pPr>
+      <w:rPr>
+        <w:rFonts w:ascii="Wingdings" w:hAnsi="Wingdings" w:hint="default"/>
+        <w:sz w:val="20"/>
+      </w:rPr>
+    </w:lvl>
+    <w:lvl w:ilvl="4" w:tentative="1">
+      <w:start w:val="1"/>
+      <w:numFmt w:val="bullet"/>
+      <w:lvlText w:val=""/>
+      <w:lvlJc w:val="left"/>
+      <w:pPr>
+        <w:tabs>
+          <w:tab w:val="num" w:pos="3600"/>
+        </w:tabs>
+        <w:ind w:left="3600" w:hanging="360"/>
+      </w:pPr>
+      <w:rPr>
+        <w:rFonts w:ascii="Wingdings" w:hAnsi="Wingdings" w:hint="default"/>
+        <w:sz w:val="20"/>
+      </w:rPr>
+    </w:lvl>
+    <w:lvl w:ilvl="5" w:tentative="1">
+      <w:start w:val="1"/>
+      <w:numFmt w:val="bullet"/>
+      <w:lvlText w:val=""/>
+      <w:lvlJc w:val="left"/>
+      <w:pPr>
+        <w:tabs>
+          <w:tab w:val="num" w:pos="4320"/>
+        </w:tabs>
+        <w:ind w:left="4320" w:hanging="360"/>
+      </w:pPr>
+      <w:rPr>
+        <w:rFonts w:ascii="Wingdings" w:hAnsi="Wingdings" w:hint="default"/>
+        <w:sz w:val="20"/>
+      </w:rPr>
+    </w:lvl>
+    <w:lvl w:ilvl="6" w:tentative="1">
+      <w:start w:val="1"/>
+      <w:numFmt w:val="bullet"/>
+      <w:lvlText w:val=""/>
+      <w:lvlJc w:val="left"/>
+      <w:pPr>
+        <w:tabs>
+          <w:tab w:val="num" w:pos="5040"/>
+        </w:tabs>
+        <w:ind w:left="5040" w:hanging="360"/>
+      </w:pPr>
+      <w:rPr>
+        <w:rFonts w:ascii="Wingdings" w:hAnsi="Wingdings" w:hint="default"/>
+        <w:sz w:val="20"/>
+      </w:rPr>
+    </w:lvl>
+    <w:lvl w:ilvl="7" w:tentative="1">
+      <w:start w:val="1"/>
+      <w:numFmt w:val="bullet"/>
+      <w:lvlText w:val=""/>
+      <w:lvlJc w:val="left"/>
+      <w:pPr>
+        <w:tabs>
+          <w:tab w:val="num" w:pos="5760"/>
+        </w:tabs>
+        <w:ind w:left="5760" w:hanging="360"/>
+      </w:pPr>
+      <w:rPr>
+        <w:rFonts w:ascii="Wingdings" w:hAnsi="Wingdings" w:hint="default"/>
+        <w:sz w:val="20"/>
+      </w:rPr>
+    </w:lvl>
+    <w:lvl w:ilvl="8" w:tentative="1">
+      <w:start w:val="1"/>
+      <w:numFmt w:val="bullet"/>
+      <w:lvlText w:val=""/>
+      <w:lvlJc w:val="left"/>
+      <w:pPr>
+        <w:tabs>
+          <w:tab w:val="num" w:pos="6480"/>
+        </w:tabs>
+        <w:ind w:left="6480" w:hanging="360"/>
+      </w:pPr>
+      <w:rPr>
+        <w:rFonts w:ascii="Wingdings" w:hAnsi="Wingdings" w:hint="default"/>
+        <w:sz w:val="20"/>
+      </w:rPr>
+    </w:lvl>
+  </w:abstractNum>
+  <w:abstractNum w:abstractNumId="10" w15:restartNumberingAfterBreak="0">
+    <w:nsid w:val="48D97662"/>
+    <w:multiLevelType w:val="multilevel"/>
+    <w:tmpl w:val="DE4814FA"/>
+    <w:lvl w:ilvl="0">
+      <w:start w:val="1"/>
+      <w:numFmt w:val="bullet"/>
+      <w:lvlText w:val=""/>
+      <w:lvlJc w:val="left"/>
+      <w:pPr>
+        <w:tabs>
+          <w:tab w:val="num" w:pos="720"/>
+        </w:tabs>
+        <w:ind w:left="720" w:hanging="360"/>
+      </w:pPr>
+      <w:rPr>
+        <w:rFonts w:ascii="Wingdings" w:hAnsi="Wingdings" w:hint="default"/>
+        <w:sz w:val="20"/>
+      </w:rPr>
+    </w:lvl>
+    <w:lvl w:ilvl="1" w:tentative="1">
+      <w:start w:val="1"/>
+      <w:numFmt w:val="bullet"/>
+      <w:lvlText w:val=""/>
+      <w:lvlJc w:val="left"/>
+      <w:pPr>
+        <w:tabs>
+          <w:tab w:val="num" w:pos="1440"/>
+        </w:tabs>
+        <w:ind w:left="1440" w:hanging="360"/>
+      </w:pPr>
+      <w:rPr>
+        <w:rFonts w:ascii="Wingdings" w:hAnsi="Wingdings" w:hint="default"/>
+        <w:sz w:val="20"/>
+      </w:rPr>
+    </w:lvl>
+    <w:lvl w:ilvl="2" w:tentative="1">
+      <w:start w:val="1"/>
+      <w:numFmt w:val="bullet"/>
+      <w:lvlText w:val=""/>
+      <w:lvlJc w:val="left"/>
+      <w:pPr>
+        <w:tabs>
+          <w:tab w:val="num" w:pos="2160"/>
+        </w:tabs>
+        <w:ind w:left="2160" w:hanging="360"/>
+      </w:pPr>
+      <w:rPr>
+        <w:rFonts w:ascii="Wingdings" w:hAnsi="Wingdings" w:hint="default"/>
+        <w:sz w:val="20"/>
+      </w:rPr>
+    </w:lvl>
+    <w:lvl w:ilvl="3" w:tentative="1">
+      <w:start w:val="1"/>
+      <w:numFmt w:val="bullet"/>
+      <w:lvlText w:val=""/>
+      <w:lvlJc w:val="left"/>
+      <w:pPr>
+        <w:tabs>
+          <w:tab w:val="num" w:pos="2880"/>
+        </w:tabs>
+        <w:ind w:left="2880" w:hanging="360"/>
+      </w:pPr>
+      <w:rPr>
+        <w:rFonts w:ascii="Wingdings" w:hAnsi="Wingdings" w:hint="default"/>
+        <w:sz w:val="20"/>
+      </w:rPr>
+    </w:lvl>
+    <w:lvl w:ilvl="4" w:tentative="1">
+      <w:start w:val="1"/>
+      <w:numFmt w:val="bullet"/>
+      <w:lvlText w:val=""/>
+      <w:lvlJc w:val="left"/>
+      <w:pPr>
+        <w:tabs>
+          <w:tab w:val="num" w:pos="3600"/>
+        </w:tabs>
+        <w:ind w:left="3600" w:hanging="360"/>
+      </w:pPr>
+      <w:rPr>
+        <w:rFonts w:ascii="Wingdings" w:hAnsi="Wingdings" w:hint="default"/>
+        <w:sz w:val="20"/>
+      </w:rPr>
+    </w:lvl>
+    <w:lvl w:ilvl="5" w:tentative="1">
+      <w:start w:val="1"/>
+      <w:numFmt w:val="bullet"/>
+      <w:lvlText w:val=""/>
+      <w:lvlJc w:val="left"/>
+      <w:pPr>
+        <w:tabs>
+          <w:tab w:val="num" w:pos="4320"/>
+        </w:tabs>
+        <w:ind w:left="4320" w:hanging="360"/>
+      </w:pPr>
+      <w:rPr>
+        <w:rFonts w:ascii="Wingdings" w:hAnsi="Wingdings" w:hint="default"/>
+        <w:sz w:val="20"/>
+      </w:rPr>
+    </w:lvl>
+    <w:lvl w:ilvl="6" w:tentative="1">
+      <w:start w:val="1"/>
+      <w:numFmt w:val="bullet"/>
+      <w:lvlText w:val=""/>
+      <w:lvlJc w:val="left"/>
+      <w:pPr>
+        <w:tabs>
+          <w:tab w:val="num" w:pos="5040"/>
+        </w:tabs>
+        <w:ind w:left="5040" w:hanging="360"/>
+      </w:pPr>
+      <w:rPr>
+        <w:rFonts w:ascii="Wingdings" w:hAnsi="Wingdings" w:hint="default"/>
+        <w:sz w:val="20"/>
+      </w:rPr>
+    </w:lvl>
+    <w:lvl w:ilvl="7" w:tentative="1">
+      <w:start w:val="1"/>
+      <w:numFmt w:val="bullet"/>
+      <w:lvlText w:val=""/>
+      <w:lvlJc w:val="left"/>
+      <w:pPr>
+        <w:tabs>
+          <w:tab w:val="num" w:pos="5760"/>
+        </w:tabs>
+        <w:ind w:left="5760" w:hanging="360"/>
+      </w:pPr>
+      <w:rPr>
+        <w:rFonts w:ascii="Wingdings" w:hAnsi="Wingdings" w:hint="default"/>
+        <w:sz w:val="20"/>
+      </w:rPr>
+    </w:lvl>
+    <w:lvl w:ilvl="8" w:tentative="1">
+      <w:start w:val="1"/>
+      <w:numFmt w:val="bullet"/>
+      <w:lvlText w:val=""/>
+      <w:lvlJc w:val="left"/>
+      <w:pPr>
+        <w:tabs>
+          <w:tab w:val="num" w:pos="6480"/>
+        </w:tabs>
+        <w:ind w:left="6480" w:hanging="360"/>
+      </w:pPr>
+      <w:rPr>
+        <w:rFonts w:ascii="Wingdings" w:hAnsi="Wingdings" w:hint="default"/>
+        <w:sz w:val="20"/>
+      </w:rPr>
+    </w:lvl>
+  </w:abstractNum>
+  <w:abstractNum w:abstractNumId="11" w15:restartNumberingAfterBreak="0">
+    <w:nsid w:val="4B8F04DF"/>
+    <w:multiLevelType w:val="multilevel"/>
+    <w:tmpl w:val="30BE4A68"/>
+    <w:lvl w:ilvl="0">
+      <w:start w:val="1"/>
+      <w:numFmt w:val="bullet"/>
+      <w:lvlText w:val=""/>
+      <w:lvlJc w:val="left"/>
+      <w:pPr>
+        <w:tabs>
+          <w:tab w:val="num" w:pos="720"/>
+        </w:tabs>
+        <w:ind w:left="720" w:hanging="360"/>
+      </w:pPr>
+      <w:rPr>
+        <w:rFonts w:ascii="Wingdings" w:hAnsi="Wingdings" w:hint="default"/>
+        <w:sz w:val="20"/>
+      </w:rPr>
+    </w:lvl>
+    <w:lvl w:ilvl="1" w:tentative="1">
+      <w:start w:val="1"/>
+      <w:numFmt w:val="bullet"/>
+      <w:lvlText w:val=""/>
+      <w:lvlJc w:val="left"/>
+      <w:pPr>
+        <w:tabs>
+          <w:tab w:val="num" w:pos="1440"/>
+        </w:tabs>
+        <w:ind w:left="1440" w:hanging="360"/>
+      </w:pPr>
+      <w:rPr>
+        <w:rFonts w:ascii="Wingdings" w:hAnsi="Wingdings" w:hint="default"/>
+        <w:sz w:val="20"/>
+      </w:rPr>
+    </w:lvl>
+    <w:lvl w:ilvl="2" w:tentative="1">
+      <w:start w:val="1"/>
+      <w:numFmt w:val="bullet"/>
+      <w:lvlText w:val=""/>
+      <w:lvlJc w:val="left"/>
+      <w:pPr>
+        <w:tabs>
+          <w:tab w:val="num" w:pos="2160"/>
+        </w:tabs>
+        <w:ind w:left="2160" w:hanging="360"/>
+      </w:pPr>
+      <w:rPr>
+        <w:rFonts w:ascii="Wingdings" w:hAnsi="Wingdings" w:hint="default"/>
+        <w:sz w:val="20"/>
+      </w:rPr>
+    </w:lvl>
+    <w:lvl w:ilvl="3" w:tentative="1">
+      <w:start w:val="1"/>
+      <w:numFmt w:val="bullet"/>
+      <w:lvlText w:val=""/>
+      <w:lvlJc w:val="left"/>
+      <w:pPr>
+        <w:tabs>
+          <w:tab w:val="num" w:pos="2880"/>
+        </w:tabs>
+        <w:ind w:left="2880" w:hanging="360"/>
+      </w:pPr>
+      <w:rPr>
+        <w:rFonts w:ascii="Wingdings" w:hAnsi="Wingdings" w:hint="default"/>
+        <w:sz w:val="20"/>
+      </w:rPr>
+    </w:lvl>
+    <w:lvl w:ilvl="4" w:tentative="1">
+      <w:start w:val="1"/>
+      <w:numFmt w:val="bullet"/>
+      <w:lvlText w:val=""/>
+      <w:lvlJc w:val="left"/>
+      <w:pPr>
+        <w:tabs>
+          <w:tab w:val="num" w:pos="3600"/>
+        </w:tabs>
+        <w:ind w:left="3600" w:hanging="360"/>
+      </w:pPr>
+      <w:rPr>
+        <w:rFonts w:ascii="Wingdings" w:hAnsi="Wingdings" w:hint="default"/>
+        <w:sz w:val="20"/>
+      </w:rPr>
+    </w:lvl>
+    <w:lvl w:ilvl="5" w:tentative="1">
+      <w:start w:val="1"/>
+      <w:numFmt w:val="bullet"/>
+      <w:lvlText w:val=""/>
+      <w:lvlJc w:val="left"/>
+      <w:pPr>
+        <w:tabs>
+          <w:tab w:val="num" w:pos="4320"/>
+        </w:tabs>
+        <w:ind w:left="4320" w:hanging="360"/>
+      </w:pPr>
+      <w:rPr>
+        <w:rFonts w:ascii="Wingdings" w:hAnsi="Wingdings" w:hint="default"/>
+        <w:sz w:val="20"/>
+      </w:rPr>
+    </w:lvl>
+    <w:lvl w:ilvl="6" w:tentative="1">
+      <w:start w:val="1"/>
+      <w:numFmt w:val="bullet"/>
+      <w:lvlText w:val=""/>
+      <w:lvlJc w:val="left"/>
+      <w:pPr>
+        <w:tabs>
+          <w:tab w:val="num" w:pos="5040"/>
+        </w:tabs>
+        <w:ind w:left="5040" w:hanging="360"/>
+      </w:pPr>
+      <w:rPr>
+        <w:rFonts w:ascii="Wingdings" w:hAnsi="Wingdings" w:hint="default"/>
+        <w:sz w:val="20"/>
+      </w:rPr>
+    </w:lvl>
+    <w:lvl w:ilvl="7" w:tentative="1">
+      <w:start w:val="1"/>
+      <w:numFmt w:val="bullet"/>
+      <w:lvlText w:val=""/>
+      <w:lvlJc w:val="left"/>
+      <w:pPr>
+        <w:tabs>
+          <w:tab w:val="num" w:pos="5760"/>
+        </w:tabs>
+        <w:ind w:left="5760" w:hanging="360"/>
+      </w:pPr>
+      <w:rPr>
+        <w:rFonts w:ascii="Wingdings" w:hAnsi="Wingdings" w:hint="default"/>
+        <w:sz w:val="20"/>
+      </w:rPr>
+    </w:lvl>
+    <w:lvl w:ilvl="8" w:tentative="1">
+      <w:start w:val="1"/>
+      <w:numFmt w:val="bullet"/>
+      <w:lvlText w:val=""/>
+      <w:lvlJc w:val="left"/>
+      <w:pPr>
+        <w:tabs>
+          <w:tab w:val="num" w:pos="6480"/>
+        </w:tabs>
+        <w:ind w:left="6480" w:hanging="360"/>
+      </w:pPr>
+      <w:rPr>
+        <w:rFonts w:ascii="Wingdings" w:hAnsi="Wingdings" w:hint="default"/>
+        <w:sz w:val="20"/>
+      </w:rPr>
+    </w:lvl>
+  </w:abstractNum>
+  <w:abstractNum w:abstractNumId="12" w15:restartNumberingAfterBreak="0">
     <w:nsid w:val="4BFE1DDE"/>
     <w:multiLevelType w:val="hybridMultilevel"/>
     <w:tmpl w:val="0694946C"/>
@@ -1144,7 +3485,418 @@
       </w:rPr>
     </w:lvl>
   </w:abstractNum>
-  <w:abstractNum w:abstractNumId="3" w15:restartNumberingAfterBreak="0">
+  <w:abstractNum w:abstractNumId="13" w15:restartNumberingAfterBreak="0">
+    <w:nsid w:val="4CC5626D"/>
+    <w:multiLevelType w:val="multilevel"/>
+    <w:tmpl w:val="55FC30E0"/>
+    <w:lvl w:ilvl="0">
+      <w:start w:val="1"/>
+      <w:numFmt w:val="bullet"/>
+      <w:lvlText w:val=""/>
+      <w:lvlJc w:val="left"/>
+      <w:pPr>
+        <w:tabs>
+          <w:tab w:val="num" w:pos="720"/>
+        </w:tabs>
+        <w:ind w:left="720" w:hanging="360"/>
+      </w:pPr>
+      <w:rPr>
+        <w:rFonts w:ascii="Wingdings" w:hAnsi="Wingdings" w:hint="default"/>
+        <w:sz w:val="20"/>
+      </w:rPr>
+    </w:lvl>
+    <w:lvl w:ilvl="1" w:tentative="1">
+      <w:start w:val="1"/>
+      <w:numFmt w:val="bullet"/>
+      <w:lvlText w:val=""/>
+      <w:lvlJc w:val="left"/>
+      <w:pPr>
+        <w:tabs>
+          <w:tab w:val="num" w:pos="1440"/>
+        </w:tabs>
+        <w:ind w:left="1440" w:hanging="360"/>
+      </w:pPr>
+      <w:rPr>
+        <w:rFonts w:ascii="Wingdings" w:hAnsi="Wingdings" w:hint="default"/>
+        <w:sz w:val="20"/>
+      </w:rPr>
+    </w:lvl>
+    <w:lvl w:ilvl="2" w:tentative="1">
+      <w:start w:val="1"/>
+      <w:numFmt w:val="bullet"/>
+      <w:lvlText w:val=""/>
+      <w:lvlJc w:val="left"/>
+      <w:pPr>
+        <w:tabs>
+          <w:tab w:val="num" w:pos="2160"/>
+        </w:tabs>
+        <w:ind w:left="2160" w:hanging="360"/>
+      </w:pPr>
+      <w:rPr>
+        <w:rFonts w:ascii="Wingdings" w:hAnsi="Wingdings" w:hint="default"/>
+        <w:sz w:val="20"/>
+      </w:rPr>
+    </w:lvl>
+    <w:lvl w:ilvl="3" w:tentative="1">
+      <w:start w:val="1"/>
+      <w:numFmt w:val="bullet"/>
+      <w:lvlText w:val=""/>
+      <w:lvlJc w:val="left"/>
+      <w:pPr>
+        <w:tabs>
+          <w:tab w:val="num" w:pos="2880"/>
+        </w:tabs>
+        <w:ind w:left="2880" w:hanging="360"/>
+      </w:pPr>
+      <w:rPr>
+        <w:rFonts w:ascii="Wingdings" w:hAnsi="Wingdings" w:hint="default"/>
+        <w:sz w:val="20"/>
+      </w:rPr>
+    </w:lvl>
+    <w:lvl w:ilvl="4" w:tentative="1">
+      <w:start w:val="1"/>
+      <w:numFmt w:val="bullet"/>
+      <w:lvlText w:val=""/>
+      <w:lvlJc w:val="left"/>
+      <w:pPr>
+        <w:tabs>
+          <w:tab w:val="num" w:pos="3600"/>
+        </w:tabs>
+        <w:ind w:left="3600" w:hanging="360"/>
+      </w:pPr>
+      <w:rPr>
+        <w:rFonts w:ascii="Wingdings" w:hAnsi="Wingdings" w:hint="default"/>
+        <w:sz w:val="20"/>
+      </w:rPr>
+    </w:lvl>
+    <w:lvl w:ilvl="5" w:tentative="1">
+      <w:start w:val="1"/>
+      <w:numFmt w:val="bullet"/>
+      <w:lvlText w:val=""/>
+      <w:lvlJc w:val="left"/>
+      <w:pPr>
+        <w:tabs>
+          <w:tab w:val="num" w:pos="4320"/>
+        </w:tabs>
+        <w:ind w:left="4320" w:hanging="360"/>
+      </w:pPr>
+      <w:rPr>
+        <w:rFonts w:ascii="Wingdings" w:hAnsi="Wingdings" w:hint="default"/>
+        <w:sz w:val="20"/>
+      </w:rPr>
+    </w:lvl>
+    <w:lvl w:ilvl="6" w:tentative="1">
+      <w:start w:val="1"/>
+      <w:numFmt w:val="bullet"/>
+      <w:lvlText w:val=""/>
+      <w:lvlJc w:val="left"/>
+      <w:pPr>
+        <w:tabs>
+          <w:tab w:val="num" w:pos="5040"/>
+        </w:tabs>
+        <w:ind w:left="5040" w:hanging="360"/>
+      </w:pPr>
+      <w:rPr>
+        <w:rFonts w:ascii="Wingdings" w:hAnsi="Wingdings" w:hint="default"/>
+        <w:sz w:val="20"/>
+      </w:rPr>
+    </w:lvl>
+    <w:lvl w:ilvl="7" w:tentative="1">
+      <w:start w:val="1"/>
+      <w:numFmt w:val="bullet"/>
+      <w:lvlText w:val=""/>
+      <w:lvlJc w:val="left"/>
+      <w:pPr>
+        <w:tabs>
+          <w:tab w:val="num" w:pos="5760"/>
+        </w:tabs>
+        <w:ind w:left="5760" w:hanging="360"/>
+      </w:pPr>
+      <w:rPr>
+        <w:rFonts w:ascii="Wingdings" w:hAnsi="Wingdings" w:hint="default"/>
+        <w:sz w:val="20"/>
+      </w:rPr>
+    </w:lvl>
+    <w:lvl w:ilvl="8" w:tentative="1">
+      <w:start w:val="1"/>
+      <w:numFmt w:val="bullet"/>
+      <w:lvlText w:val=""/>
+      <w:lvlJc w:val="left"/>
+      <w:pPr>
+        <w:tabs>
+          <w:tab w:val="num" w:pos="6480"/>
+        </w:tabs>
+        <w:ind w:left="6480" w:hanging="360"/>
+      </w:pPr>
+      <w:rPr>
+        <w:rFonts w:ascii="Wingdings" w:hAnsi="Wingdings" w:hint="default"/>
+        <w:sz w:val="20"/>
+      </w:rPr>
+    </w:lvl>
+  </w:abstractNum>
+  <w:abstractNum w:abstractNumId="14" w15:restartNumberingAfterBreak="0">
+    <w:nsid w:val="57757CF4"/>
+    <w:multiLevelType w:val="multilevel"/>
+    <w:tmpl w:val="DBEC95AC"/>
+    <w:lvl w:ilvl="0">
+      <w:start w:val="1"/>
+      <w:numFmt w:val="bullet"/>
+      <w:lvlText w:val=""/>
+      <w:lvlJc w:val="left"/>
+      <w:pPr>
+        <w:tabs>
+          <w:tab w:val="num" w:pos="720"/>
+        </w:tabs>
+        <w:ind w:left="720" w:hanging="360"/>
+      </w:pPr>
+      <w:rPr>
+        <w:rFonts w:ascii="Wingdings" w:hAnsi="Wingdings" w:hint="default"/>
+        <w:sz w:val="20"/>
+      </w:rPr>
+    </w:lvl>
+    <w:lvl w:ilvl="1" w:tentative="1">
+      <w:start w:val="1"/>
+      <w:numFmt w:val="bullet"/>
+      <w:lvlText w:val=""/>
+      <w:lvlJc w:val="left"/>
+      <w:pPr>
+        <w:tabs>
+          <w:tab w:val="num" w:pos="1440"/>
+        </w:tabs>
+        <w:ind w:left="1440" w:hanging="360"/>
+      </w:pPr>
+      <w:rPr>
+        <w:rFonts w:ascii="Wingdings" w:hAnsi="Wingdings" w:hint="default"/>
+        <w:sz w:val="20"/>
+      </w:rPr>
+    </w:lvl>
+    <w:lvl w:ilvl="2" w:tentative="1">
+      <w:start w:val="1"/>
+      <w:numFmt w:val="bullet"/>
+      <w:lvlText w:val=""/>
+      <w:lvlJc w:val="left"/>
+      <w:pPr>
+        <w:tabs>
+          <w:tab w:val="num" w:pos="2160"/>
+        </w:tabs>
+        <w:ind w:left="2160" w:hanging="360"/>
+      </w:pPr>
+      <w:rPr>
+        <w:rFonts w:ascii="Wingdings" w:hAnsi="Wingdings" w:hint="default"/>
+        <w:sz w:val="20"/>
+      </w:rPr>
+    </w:lvl>
+    <w:lvl w:ilvl="3" w:tentative="1">
+      <w:start w:val="1"/>
+      <w:numFmt w:val="bullet"/>
+      <w:lvlText w:val=""/>
+      <w:lvlJc w:val="left"/>
+      <w:pPr>
+        <w:tabs>
+          <w:tab w:val="num" w:pos="2880"/>
+        </w:tabs>
+        <w:ind w:left="2880" w:hanging="360"/>
+      </w:pPr>
+      <w:rPr>
+        <w:rFonts w:ascii="Wingdings" w:hAnsi="Wingdings" w:hint="default"/>
+        <w:sz w:val="20"/>
+      </w:rPr>
+    </w:lvl>
+    <w:lvl w:ilvl="4" w:tentative="1">
+      <w:start w:val="1"/>
+      <w:numFmt w:val="bullet"/>
+      <w:lvlText w:val=""/>
+      <w:lvlJc w:val="left"/>
+      <w:pPr>
+        <w:tabs>
+          <w:tab w:val="num" w:pos="3600"/>
+        </w:tabs>
+        <w:ind w:left="3600" w:hanging="360"/>
+      </w:pPr>
+      <w:rPr>
+        <w:rFonts w:ascii="Wingdings" w:hAnsi="Wingdings" w:hint="default"/>
+        <w:sz w:val="20"/>
+      </w:rPr>
+    </w:lvl>
+    <w:lvl w:ilvl="5" w:tentative="1">
+      <w:start w:val="1"/>
+      <w:numFmt w:val="bullet"/>
+      <w:lvlText w:val=""/>
+      <w:lvlJc w:val="left"/>
+      <w:pPr>
+        <w:tabs>
+          <w:tab w:val="num" w:pos="4320"/>
+        </w:tabs>
+        <w:ind w:left="4320" w:hanging="360"/>
+      </w:pPr>
+      <w:rPr>
+        <w:rFonts w:ascii="Wingdings" w:hAnsi="Wingdings" w:hint="default"/>
+        <w:sz w:val="20"/>
+      </w:rPr>
+    </w:lvl>
+    <w:lvl w:ilvl="6" w:tentative="1">
+      <w:start w:val="1"/>
+      <w:numFmt w:val="bullet"/>
+      <w:lvlText w:val=""/>
+      <w:lvlJc w:val="left"/>
+      <w:pPr>
+        <w:tabs>
+          <w:tab w:val="num" w:pos="5040"/>
+        </w:tabs>
+        <w:ind w:left="5040" w:hanging="360"/>
+      </w:pPr>
+      <w:rPr>
+        <w:rFonts w:ascii="Wingdings" w:hAnsi="Wingdings" w:hint="default"/>
+        <w:sz w:val="20"/>
+      </w:rPr>
+    </w:lvl>
+    <w:lvl w:ilvl="7" w:tentative="1">
+      <w:start w:val="1"/>
+      <w:numFmt w:val="bullet"/>
+      <w:lvlText w:val=""/>
+      <w:lvlJc w:val="left"/>
+      <w:pPr>
+        <w:tabs>
+          <w:tab w:val="num" w:pos="5760"/>
+        </w:tabs>
+        <w:ind w:left="5760" w:hanging="360"/>
+      </w:pPr>
+      <w:rPr>
+        <w:rFonts w:ascii="Wingdings" w:hAnsi="Wingdings" w:hint="default"/>
+        <w:sz w:val="20"/>
+      </w:rPr>
+    </w:lvl>
+    <w:lvl w:ilvl="8" w:tentative="1">
+      <w:start w:val="1"/>
+      <w:numFmt w:val="bullet"/>
+      <w:lvlText w:val=""/>
+      <w:lvlJc w:val="left"/>
+      <w:pPr>
+        <w:tabs>
+          <w:tab w:val="num" w:pos="6480"/>
+        </w:tabs>
+        <w:ind w:left="6480" w:hanging="360"/>
+      </w:pPr>
+      <w:rPr>
+        <w:rFonts w:ascii="Wingdings" w:hAnsi="Wingdings" w:hint="default"/>
+        <w:sz w:val="20"/>
+      </w:rPr>
+    </w:lvl>
+  </w:abstractNum>
+  <w:abstractNum w:abstractNumId="15" w15:restartNumberingAfterBreak="0">
+    <w:nsid w:val="58C25CF0"/>
+    <w:multiLevelType w:val="hybridMultilevel"/>
+    <w:tmpl w:val="5C049926"/>
+    <w:lvl w:ilvl="0" w:tplc="040E0001">
+      <w:start w:val="1"/>
+      <w:numFmt w:val="bullet"/>
+      <w:lvlText w:val=""/>
+      <w:lvlJc w:val="left"/>
+      <w:pPr>
+        <w:ind w:left="720" w:hanging="360"/>
+      </w:pPr>
+      <w:rPr>
+        <w:rFonts w:ascii="Symbol" w:hAnsi="Symbol" w:hint="default"/>
+      </w:rPr>
+    </w:lvl>
+    <w:lvl w:ilvl="1" w:tplc="040E0003" w:tentative="1">
+      <w:start w:val="1"/>
+      <w:numFmt w:val="bullet"/>
+      <w:lvlText w:val="o"/>
+      <w:lvlJc w:val="left"/>
+      <w:pPr>
+        <w:ind w:left="1440" w:hanging="360"/>
+      </w:pPr>
+      <w:rPr>
+        <w:rFonts w:ascii="Courier New" w:hAnsi="Courier New" w:cs="Courier New" w:hint="default"/>
+      </w:rPr>
+    </w:lvl>
+    <w:lvl w:ilvl="2" w:tplc="040E0005" w:tentative="1">
+      <w:start w:val="1"/>
+      <w:numFmt w:val="bullet"/>
+      <w:lvlText w:val=""/>
+      <w:lvlJc w:val="left"/>
+      <w:pPr>
+        <w:ind w:left="2160" w:hanging="360"/>
+      </w:pPr>
+      <w:rPr>
+        <w:rFonts w:ascii="Wingdings" w:hAnsi="Wingdings" w:hint="default"/>
+      </w:rPr>
+    </w:lvl>
+    <w:lvl w:ilvl="3" w:tplc="040E0001" w:tentative="1">
+      <w:start w:val="1"/>
+      <w:numFmt w:val="bullet"/>
+      <w:lvlText w:val=""/>
+      <w:lvlJc w:val="left"/>
+      <w:pPr>
+        <w:ind w:left="2880" w:hanging="360"/>
+      </w:pPr>
+      <w:rPr>
+        <w:rFonts w:ascii="Symbol" w:hAnsi="Symbol" w:hint="default"/>
+      </w:rPr>
+    </w:lvl>
+    <w:lvl w:ilvl="4" w:tplc="040E0003" w:tentative="1">
+      <w:start w:val="1"/>
+      <w:numFmt w:val="bullet"/>
+      <w:lvlText w:val="o"/>
+      <w:lvlJc w:val="left"/>
+      <w:pPr>
+        <w:ind w:left="3600" w:hanging="360"/>
+      </w:pPr>
+      <w:rPr>
+        <w:rFonts w:ascii="Courier New" w:hAnsi="Courier New" w:cs="Courier New" w:hint="default"/>
+      </w:rPr>
+    </w:lvl>
+    <w:lvl w:ilvl="5" w:tplc="040E0005" w:tentative="1">
+      <w:start w:val="1"/>
+      <w:numFmt w:val="bullet"/>
+      <w:lvlText w:val=""/>
+      <w:lvlJc w:val="left"/>
+      <w:pPr>
+        <w:ind w:left="4320" w:hanging="360"/>
+      </w:pPr>
+      <w:rPr>
+        <w:rFonts w:ascii="Wingdings" w:hAnsi="Wingdings" w:hint="default"/>
+      </w:rPr>
+    </w:lvl>
+    <w:lvl w:ilvl="6" w:tplc="040E0001" w:tentative="1">
+      <w:start w:val="1"/>
+      <w:numFmt w:val="bullet"/>
+      <w:lvlText w:val=""/>
+      <w:lvlJc w:val="left"/>
+      <w:pPr>
+        <w:ind w:left="5040" w:hanging="360"/>
+      </w:pPr>
+      <w:rPr>
+        <w:rFonts w:ascii="Symbol" w:hAnsi="Symbol" w:hint="default"/>
+      </w:rPr>
+    </w:lvl>
+    <w:lvl w:ilvl="7" w:tplc="040E0003" w:tentative="1">
+      <w:start w:val="1"/>
+      <w:numFmt w:val="bullet"/>
+      <w:lvlText w:val="o"/>
+      <w:lvlJc w:val="left"/>
+      <w:pPr>
+        <w:ind w:left="5760" w:hanging="360"/>
+      </w:pPr>
+      <w:rPr>
+        <w:rFonts w:ascii="Courier New" w:hAnsi="Courier New" w:cs="Courier New" w:hint="default"/>
+      </w:rPr>
+    </w:lvl>
+    <w:lvl w:ilvl="8" w:tplc="040E0005" w:tentative="1">
+      <w:start w:val="1"/>
+      <w:numFmt w:val="bullet"/>
+      <w:lvlText w:val=""/>
+      <w:lvlJc w:val="left"/>
+      <w:pPr>
+        <w:ind w:left="6480" w:hanging="360"/>
+      </w:pPr>
+      <w:rPr>
+        <w:rFonts w:ascii="Wingdings" w:hAnsi="Wingdings" w:hint="default"/>
+      </w:rPr>
+    </w:lvl>
+  </w:abstractNum>
+  <w:abstractNum w:abstractNumId="16" w15:restartNumberingAfterBreak="0">
     <w:nsid w:val="62EF2B89"/>
     <w:multiLevelType w:val="hybridMultilevel"/>
     <w:tmpl w:val="B774866C"/>
@@ -1257,17 +4009,556 @@
       </w:rPr>
     </w:lvl>
   </w:abstractNum>
+  <w:abstractNum w:abstractNumId="17" w15:restartNumberingAfterBreak="0">
+    <w:nsid w:val="69007A40"/>
+    <w:multiLevelType w:val="hybridMultilevel"/>
+    <w:tmpl w:val="661CA886"/>
+    <w:lvl w:ilvl="0" w:tplc="040E0001">
+      <w:start w:val="1"/>
+      <w:numFmt w:val="bullet"/>
+      <w:lvlText w:val=""/>
+      <w:lvlJc w:val="left"/>
+      <w:pPr>
+        <w:ind w:left="720" w:hanging="360"/>
+      </w:pPr>
+      <w:rPr>
+        <w:rFonts w:ascii="Symbol" w:hAnsi="Symbol" w:hint="default"/>
+      </w:rPr>
+    </w:lvl>
+    <w:lvl w:ilvl="1" w:tplc="040E0003" w:tentative="1">
+      <w:start w:val="1"/>
+      <w:numFmt w:val="bullet"/>
+      <w:lvlText w:val="o"/>
+      <w:lvlJc w:val="left"/>
+      <w:pPr>
+        <w:ind w:left="1440" w:hanging="360"/>
+      </w:pPr>
+      <w:rPr>
+        <w:rFonts w:ascii="Courier New" w:hAnsi="Courier New" w:cs="Courier New" w:hint="default"/>
+      </w:rPr>
+    </w:lvl>
+    <w:lvl w:ilvl="2" w:tplc="040E0005" w:tentative="1">
+      <w:start w:val="1"/>
+      <w:numFmt w:val="bullet"/>
+      <w:lvlText w:val=""/>
+      <w:lvlJc w:val="left"/>
+      <w:pPr>
+        <w:ind w:left="2160" w:hanging="360"/>
+      </w:pPr>
+      <w:rPr>
+        <w:rFonts w:ascii="Wingdings" w:hAnsi="Wingdings" w:hint="default"/>
+      </w:rPr>
+    </w:lvl>
+    <w:lvl w:ilvl="3" w:tplc="040E0001" w:tentative="1">
+      <w:start w:val="1"/>
+      <w:numFmt w:val="bullet"/>
+      <w:lvlText w:val=""/>
+      <w:lvlJc w:val="left"/>
+      <w:pPr>
+        <w:ind w:left="2880" w:hanging="360"/>
+      </w:pPr>
+      <w:rPr>
+        <w:rFonts w:ascii="Symbol" w:hAnsi="Symbol" w:hint="default"/>
+      </w:rPr>
+    </w:lvl>
+    <w:lvl w:ilvl="4" w:tplc="040E0003" w:tentative="1">
+      <w:start w:val="1"/>
+      <w:numFmt w:val="bullet"/>
+      <w:lvlText w:val="o"/>
+      <w:lvlJc w:val="left"/>
+      <w:pPr>
+        <w:ind w:left="3600" w:hanging="360"/>
+      </w:pPr>
+      <w:rPr>
+        <w:rFonts w:ascii="Courier New" w:hAnsi="Courier New" w:cs="Courier New" w:hint="default"/>
+      </w:rPr>
+    </w:lvl>
+    <w:lvl w:ilvl="5" w:tplc="040E0005" w:tentative="1">
+      <w:start w:val="1"/>
+      <w:numFmt w:val="bullet"/>
+      <w:lvlText w:val=""/>
+      <w:lvlJc w:val="left"/>
+      <w:pPr>
+        <w:ind w:left="4320" w:hanging="360"/>
+      </w:pPr>
+      <w:rPr>
+        <w:rFonts w:ascii="Wingdings" w:hAnsi="Wingdings" w:hint="default"/>
+      </w:rPr>
+    </w:lvl>
+    <w:lvl w:ilvl="6" w:tplc="040E0001" w:tentative="1">
+      <w:start w:val="1"/>
+      <w:numFmt w:val="bullet"/>
+      <w:lvlText w:val=""/>
+      <w:lvlJc w:val="left"/>
+      <w:pPr>
+        <w:ind w:left="5040" w:hanging="360"/>
+      </w:pPr>
+      <w:rPr>
+        <w:rFonts w:ascii="Symbol" w:hAnsi="Symbol" w:hint="default"/>
+      </w:rPr>
+    </w:lvl>
+    <w:lvl w:ilvl="7" w:tplc="040E0003" w:tentative="1">
+      <w:start w:val="1"/>
+      <w:numFmt w:val="bullet"/>
+      <w:lvlText w:val="o"/>
+      <w:lvlJc w:val="left"/>
+      <w:pPr>
+        <w:ind w:left="5760" w:hanging="360"/>
+      </w:pPr>
+      <w:rPr>
+        <w:rFonts w:ascii="Courier New" w:hAnsi="Courier New" w:cs="Courier New" w:hint="default"/>
+      </w:rPr>
+    </w:lvl>
+    <w:lvl w:ilvl="8" w:tplc="040E0005" w:tentative="1">
+      <w:start w:val="1"/>
+      <w:numFmt w:val="bullet"/>
+      <w:lvlText w:val=""/>
+      <w:lvlJc w:val="left"/>
+      <w:pPr>
+        <w:ind w:left="6480" w:hanging="360"/>
+      </w:pPr>
+      <w:rPr>
+        <w:rFonts w:ascii="Wingdings" w:hAnsi="Wingdings" w:hint="default"/>
+      </w:rPr>
+    </w:lvl>
+  </w:abstractNum>
+  <w:abstractNum w:abstractNumId="18" w15:restartNumberingAfterBreak="0">
+    <w:nsid w:val="6FCE7D71"/>
+    <w:multiLevelType w:val="hybridMultilevel"/>
+    <w:tmpl w:val="7A883878"/>
+    <w:lvl w:ilvl="0" w:tplc="040E0001">
+      <w:start w:val="1"/>
+      <w:numFmt w:val="bullet"/>
+      <w:lvlText w:val=""/>
+      <w:lvlJc w:val="left"/>
+      <w:pPr>
+        <w:ind w:left="720" w:hanging="360"/>
+      </w:pPr>
+      <w:rPr>
+        <w:rFonts w:ascii="Symbol" w:hAnsi="Symbol" w:hint="default"/>
+      </w:rPr>
+    </w:lvl>
+    <w:lvl w:ilvl="1" w:tplc="040E0003">
+      <w:start w:val="1"/>
+      <w:numFmt w:val="bullet"/>
+      <w:lvlText w:val="o"/>
+      <w:lvlJc w:val="left"/>
+      <w:pPr>
+        <w:ind w:left="1440" w:hanging="360"/>
+      </w:pPr>
+      <w:rPr>
+        <w:rFonts w:ascii="Courier New" w:hAnsi="Courier New" w:cs="Courier New" w:hint="default"/>
+      </w:rPr>
+    </w:lvl>
+    <w:lvl w:ilvl="2" w:tplc="040E0005" w:tentative="1">
+      <w:start w:val="1"/>
+      <w:numFmt w:val="bullet"/>
+      <w:lvlText w:val=""/>
+      <w:lvlJc w:val="left"/>
+      <w:pPr>
+        <w:ind w:left="2160" w:hanging="360"/>
+      </w:pPr>
+      <w:rPr>
+        <w:rFonts w:ascii="Wingdings" w:hAnsi="Wingdings" w:hint="default"/>
+      </w:rPr>
+    </w:lvl>
+    <w:lvl w:ilvl="3" w:tplc="040E0001" w:tentative="1">
+      <w:start w:val="1"/>
+      <w:numFmt w:val="bullet"/>
+      <w:lvlText w:val=""/>
+      <w:lvlJc w:val="left"/>
+      <w:pPr>
+        <w:ind w:left="2880" w:hanging="360"/>
+      </w:pPr>
+      <w:rPr>
+        <w:rFonts w:ascii="Symbol" w:hAnsi="Symbol" w:hint="default"/>
+      </w:rPr>
+    </w:lvl>
+    <w:lvl w:ilvl="4" w:tplc="040E0003" w:tentative="1">
+      <w:start w:val="1"/>
+      <w:numFmt w:val="bullet"/>
+      <w:lvlText w:val="o"/>
+      <w:lvlJc w:val="left"/>
+      <w:pPr>
+        <w:ind w:left="3600" w:hanging="360"/>
+      </w:pPr>
+      <w:rPr>
+        <w:rFonts w:ascii="Courier New" w:hAnsi="Courier New" w:cs="Courier New" w:hint="default"/>
+      </w:rPr>
+    </w:lvl>
+    <w:lvl w:ilvl="5" w:tplc="040E0005" w:tentative="1">
+      <w:start w:val="1"/>
+      <w:numFmt w:val="bullet"/>
+      <w:lvlText w:val=""/>
+      <w:lvlJc w:val="left"/>
+      <w:pPr>
+        <w:ind w:left="4320" w:hanging="360"/>
+      </w:pPr>
+      <w:rPr>
+        <w:rFonts w:ascii="Wingdings" w:hAnsi="Wingdings" w:hint="default"/>
+      </w:rPr>
+    </w:lvl>
+    <w:lvl w:ilvl="6" w:tplc="040E0001" w:tentative="1">
+      <w:start w:val="1"/>
+      <w:numFmt w:val="bullet"/>
+      <w:lvlText w:val=""/>
+      <w:lvlJc w:val="left"/>
+      <w:pPr>
+        <w:ind w:left="5040" w:hanging="360"/>
+      </w:pPr>
+      <w:rPr>
+        <w:rFonts w:ascii="Symbol" w:hAnsi="Symbol" w:hint="default"/>
+      </w:rPr>
+    </w:lvl>
+    <w:lvl w:ilvl="7" w:tplc="040E0003" w:tentative="1">
+      <w:start w:val="1"/>
+      <w:numFmt w:val="bullet"/>
+      <w:lvlText w:val="o"/>
+      <w:lvlJc w:val="left"/>
+      <w:pPr>
+        <w:ind w:left="5760" w:hanging="360"/>
+      </w:pPr>
+      <w:rPr>
+        <w:rFonts w:ascii="Courier New" w:hAnsi="Courier New" w:cs="Courier New" w:hint="default"/>
+      </w:rPr>
+    </w:lvl>
+    <w:lvl w:ilvl="8" w:tplc="040E0005" w:tentative="1">
+      <w:start w:val="1"/>
+      <w:numFmt w:val="bullet"/>
+      <w:lvlText w:val=""/>
+      <w:lvlJc w:val="left"/>
+      <w:pPr>
+        <w:ind w:left="6480" w:hanging="360"/>
+      </w:pPr>
+      <w:rPr>
+        <w:rFonts w:ascii="Wingdings" w:hAnsi="Wingdings" w:hint="default"/>
+      </w:rPr>
+    </w:lvl>
+  </w:abstractNum>
+  <w:abstractNum w:abstractNumId="19" w15:restartNumberingAfterBreak="0">
+    <w:nsid w:val="72FA2C7F"/>
+    <w:multiLevelType w:val="hybridMultilevel"/>
+    <w:tmpl w:val="8FECC732"/>
+    <w:lvl w:ilvl="0" w:tplc="040E0001">
+      <w:start w:val="1"/>
+      <w:numFmt w:val="bullet"/>
+      <w:lvlText w:val=""/>
+      <w:lvlJc w:val="left"/>
+      <w:pPr>
+        <w:ind w:left="720" w:hanging="360"/>
+      </w:pPr>
+      <w:rPr>
+        <w:rFonts w:ascii="Symbol" w:hAnsi="Symbol" w:hint="default"/>
+      </w:rPr>
+    </w:lvl>
+    <w:lvl w:ilvl="1" w:tplc="040E0003" w:tentative="1">
+      <w:start w:val="1"/>
+      <w:numFmt w:val="bullet"/>
+      <w:lvlText w:val="o"/>
+      <w:lvlJc w:val="left"/>
+      <w:pPr>
+        <w:ind w:left="1440" w:hanging="360"/>
+      </w:pPr>
+      <w:rPr>
+        <w:rFonts w:ascii="Courier New" w:hAnsi="Courier New" w:cs="Courier New" w:hint="default"/>
+      </w:rPr>
+    </w:lvl>
+    <w:lvl w:ilvl="2" w:tplc="040E0005" w:tentative="1">
+      <w:start w:val="1"/>
+      <w:numFmt w:val="bullet"/>
+      <w:lvlText w:val=""/>
+      <w:lvlJc w:val="left"/>
+      <w:pPr>
+        <w:ind w:left="2160" w:hanging="360"/>
+      </w:pPr>
+      <w:rPr>
+        <w:rFonts w:ascii="Wingdings" w:hAnsi="Wingdings" w:hint="default"/>
+      </w:rPr>
+    </w:lvl>
+    <w:lvl w:ilvl="3" w:tplc="040E0001" w:tentative="1">
+      <w:start w:val="1"/>
+      <w:numFmt w:val="bullet"/>
+      <w:lvlText w:val=""/>
+      <w:lvlJc w:val="left"/>
+      <w:pPr>
+        <w:ind w:left="2880" w:hanging="360"/>
+      </w:pPr>
+      <w:rPr>
+        <w:rFonts w:ascii="Symbol" w:hAnsi="Symbol" w:hint="default"/>
+      </w:rPr>
+    </w:lvl>
+    <w:lvl w:ilvl="4" w:tplc="040E0003" w:tentative="1">
+      <w:start w:val="1"/>
+      <w:numFmt w:val="bullet"/>
+      <w:lvlText w:val="o"/>
+      <w:lvlJc w:val="left"/>
+      <w:pPr>
+        <w:ind w:left="3600" w:hanging="360"/>
+      </w:pPr>
+      <w:rPr>
+        <w:rFonts w:ascii="Courier New" w:hAnsi="Courier New" w:cs="Courier New" w:hint="default"/>
+      </w:rPr>
+    </w:lvl>
+    <w:lvl w:ilvl="5" w:tplc="040E0005" w:tentative="1">
+      <w:start w:val="1"/>
+      <w:numFmt w:val="bullet"/>
+      <w:lvlText w:val=""/>
+      <w:lvlJc w:val="left"/>
+      <w:pPr>
+        <w:ind w:left="4320" w:hanging="360"/>
+      </w:pPr>
+      <w:rPr>
+        <w:rFonts w:ascii="Wingdings" w:hAnsi="Wingdings" w:hint="default"/>
+      </w:rPr>
+    </w:lvl>
+    <w:lvl w:ilvl="6" w:tplc="040E0001" w:tentative="1">
+      <w:start w:val="1"/>
+      <w:numFmt w:val="bullet"/>
+      <w:lvlText w:val=""/>
+      <w:lvlJc w:val="left"/>
+      <w:pPr>
+        <w:ind w:left="5040" w:hanging="360"/>
+      </w:pPr>
+      <w:rPr>
+        <w:rFonts w:ascii="Symbol" w:hAnsi="Symbol" w:hint="default"/>
+      </w:rPr>
+    </w:lvl>
+    <w:lvl w:ilvl="7" w:tplc="040E0003" w:tentative="1">
+      <w:start w:val="1"/>
+      <w:numFmt w:val="bullet"/>
+      <w:lvlText w:val="o"/>
+      <w:lvlJc w:val="left"/>
+      <w:pPr>
+        <w:ind w:left="5760" w:hanging="360"/>
+      </w:pPr>
+      <w:rPr>
+        <w:rFonts w:ascii="Courier New" w:hAnsi="Courier New" w:cs="Courier New" w:hint="default"/>
+      </w:rPr>
+    </w:lvl>
+    <w:lvl w:ilvl="8" w:tplc="040E0005" w:tentative="1">
+      <w:start w:val="1"/>
+      <w:numFmt w:val="bullet"/>
+      <w:lvlText w:val=""/>
+      <w:lvlJc w:val="left"/>
+      <w:pPr>
+        <w:ind w:left="6480" w:hanging="360"/>
+      </w:pPr>
+      <w:rPr>
+        <w:rFonts w:ascii="Wingdings" w:hAnsi="Wingdings" w:hint="default"/>
+      </w:rPr>
+    </w:lvl>
+  </w:abstractNum>
+  <w:abstractNum w:abstractNumId="20" w15:restartNumberingAfterBreak="0">
+    <w:nsid w:val="7B427535"/>
+    <w:multiLevelType w:val="multilevel"/>
+    <w:tmpl w:val="6324E06E"/>
+    <w:lvl w:ilvl="0">
+      <w:start w:val="1"/>
+      <w:numFmt w:val="bullet"/>
+      <w:lvlText w:val=""/>
+      <w:lvlJc w:val="left"/>
+      <w:pPr>
+        <w:tabs>
+          <w:tab w:val="num" w:pos="720"/>
+        </w:tabs>
+        <w:ind w:left="720" w:hanging="360"/>
+      </w:pPr>
+      <w:rPr>
+        <w:rFonts w:ascii="Wingdings" w:hAnsi="Wingdings" w:hint="default"/>
+        <w:sz w:val="20"/>
+      </w:rPr>
+    </w:lvl>
+    <w:lvl w:ilvl="1">
+      <w:start w:val="1"/>
+      <w:numFmt w:val="bullet"/>
+      <w:lvlText w:val=""/>
+      <w:lvlJc w:val="left"/>
+      <w:pPr>
+        <w:tabs>
+          <w:tab w:val="num" w:pos="1440"/>
+        </w:tabs>
+        <w:ind w:left="1440" w:hanging="360"/>
+      </w:pPr>
+      <w:rPr>
+        <w:rFonts w:ascii="Wingdings" w:hAnsi="Wingdings" w:hint="default"/>
+        <w:sz w:val="20"/>
+      </w:rPr>
+    </w:lvl>
+    <w:lvl w:ilvl="2" w:tentative="1">
+      <w:start w:val="1"/>
+      <w:numFmt w:val="bullet"/>
+      <w:lvlText w:val=""/>
+      <w:lvlJc w:val="left"/>
+      <w:pPr>
+        <w:tabs>
+          <w:tab w:val="num" w:pos="2160"/>
+        </w:tabs>
+        <w:ind w:left="2160" w:hanging="360"/>
+      </w:pPr>
+      <w:rPr>
+        <w:rFonts w:ascii="Wingdings" w:hAnsi="Wingdings" w:hint="default"/>
+        <w:sz w:val="20"/>
+      </w:rPr>
+    </w:lvl>
+    <w:lvl w:ilvl="3" w:tentative="1">
+      <w:start w:val="1"/>
+      <w:numFmt w:val="bullet"/>
+      <w:lvlText w:val=""/>
+      <w:lvlJc w:val="left"/>
+      <w:pPr>
+        <w:tabs>
+          <w:tab w:val="num" w:pos="2880"/>
+        </w:tabs>
+        <w:ind w:left="2880" w:hanging="360"/>
+      </w:pPr>
+      <w:rPr>
+        <w:rFonts w:ascii="Wingdings" w:hAnsi="Wingdings" w:hint="default"/>
+        <w:sz w:val="20"/>
+      </w:rPr>
+    </w:lvl>
+    <w:lvl w:ilvl="4" w:tentative="1">
+      <w:start w:val="1"/>
+      <w:numFmt w:val="bullet"/>
+      <w:lvlText w:val=""/>
+      <w:lvlJc w:val="left"/>
+      <w:pPr>
+        <w:tabs>
+          <w:tab w:val="num" w:pos="3600"/>
+        </w:tabs>
+        <w:ind w:left="3600" w:hanging="360"/>
+      </w:pPr>
+      <w:rPr>
+        <w:rFonts w:ascii="Wingdings" w:hAnsi="Wingdings" w:hint="default"/>
+        <w:sz w:val="20"/>
+      </w:rPr>
+    </w:lvl>
+    <w:lvl w:ilvl="5" w:tentative="1">
+      <w:start w:val="1"/>
+      <w:numFmt w:val="bullet"/>
+      <w:lvlText w:val=""/>
+      <w:lvlJc w:val="left"/>
+      <w:pPr>
+        <w:tabs>
+          <w:tab w:val="num" w:pos="4320"/>
+        </w:tabs>
+        <w:ind w:left="4320" w:hanging="360"/>
+      </w:pPr>
+      <w:rPr>
+        <w:rFonts w:ascii="Wingdings" w:hAnsi="Wingdings" w:hint="default"/>
+        <w:sz w:val="20"/>
+      </w:rPr>
+    </w:lvl>
+    <w:lvl w:ilvl="6" w:tentative="1">
+      <w:start w:val="1"/>
+      <w:numFmt w:val="bullet"/>
+      <w:lvlText w:val=""/>
+      <w:lvlJc w:val="left"/>
+      <w:pPr>
+        <w:tabs>
+          <w:tab w:val="num" w:pos="5040"/>
+        </w:tabs>
+        <w:ind w:left="5040" w:hanging="360"/>
+      </w:pPr>
+      <w:rPr>
+        <w:rFonts w:ascii="Wingdings" w:hAnsi="Wingdings" w:hint="default"/>
+        <w:sz w:val="20"/>
+      </w:rPr>
+    </w:lvl>
+    <w:lvl w:ilvl="7" w:tentative="1">
+      <w:start w:val="1"/>
+      <w:numFmt w:val="bullet"/>
+      <w:lvlText w:val=""/>
+      <w:lvlJc w:val="left"/>
+      <w:pPr>
+        <w:tabs>
+          <w:tab w:val="num" w:pos="5760"/>
+        </w:tabs>
+        <w:ind w:left="5760" w:hanging="360"/>
+      </w:pPr>
+      <w:rPr>
+        <w:rFonts w:ascii="Wingdings" w:hAnsi="Wingdings" w:hint="default"/>
+        <w:sz w:val="20"/>
+      </w:rPr>
+    </w:lvl>
+    <w:lvl w:ilvl="8" w:tentative="1">
+      <w:start w:val="1"/>
+      <w:numFmt w:val="bullet"/>
+      <w:lvlText w:val=""/>
+      <w:lvlJc w:val="left"/>
+      <w:pPr>
+        <w:tabs>
+          <w:tab w:val="num" w:pos="6480"/>
+        </w:tabs>
+        <w:ind w:left="6480" w:hanging="360"/>
+      </w:pPr>
+      <w:rPr>
+        <w:rFonts w:ascii="Wingdings" w:hAnsi="Wingdings" w:hint="default"/>
+        <w:sz w:val="20"/>
+      </w:rPr>
+    </w:lvl>
+  </w:abstractNum>
   <w:num w:numId="1" w16cid:durableId="1051073374">
-    <w:abstractNumId w:val="1"/>
+    <w:abstractNumId w:val="5"/>
   </w:num>
   <w:num w:numId="2" w16cid:durableId="1395736109">
     <w:abstractNumId w:val="0"/>
   </w:num>
   <w:num w:numId="3" w16cid:durableId="1647780680">
+    <w:abstractNumId w:val="12"/>
+  </w:num>
+  <w:num w:numId="4" w16cid:durableId="1648044967">
+    <w:abstractNumId w:val="16"/>
+  </w:num>
+  <w:num w:numId="5" w16cid:durableId="842352216">
+    <w:abstractNumId w:val="17"/>
+  </w:num>
+  <w:num w:numId="6" w16cid:durableId="1069885989">
+    <w:abstractNumId w:val="14"/>
+  </w:num>
+  <w:num w:numId="7" w16cid:durableId="12458863">
+    <w:abstractNumId w:val="3"/>
+  </w:num>
+  <w:num w:numId="8" w16cid:durableId="1951859505">
+    <w:abstractNumId w:val="11"/>
+  </w:num>
+  <w:num w:numId="9" w16cid:durableId="1172180174">
+    <w:abstractNumId w:val="19"/>
+  </w:num>
+  <w:num w:numId="10" w16cid:durableId="2041737062">
+    <w:abstractNumId w:val="1"/>
+  </w:num>
+  <w:num w:numId="11" w16cid:durableId="1505820989">
+    <w:abstractNumId w:val="7"/>
+  </w:num>
+  <w:num w:numId="12" w16cid:durableId="269053137">
+    <w:abstractNumId w:val="15"/>
+  </w:num>
+  <w:num w:numId="13" w16cid:durableId="743334285">
+    <w:abstractNumId w:val="13"/>
+  </w:num>
+  <w:num w:numId="14" w16cid:durableId="2137260462">
+    <w:abstractNumId w:val="6"/>
+  </w:num>
+  <w:num w:numId="15" w16cid:durableId="138495074">
+    <w:abstractNumId w:val="10"/>
+  </w:num>
+  <w:num w:numId="16" w16cid:durableId="1295336119">
+    <w:abstractNumId w:val="4"/>
+  </w:num>
+  <w:num w:numId="17" w16cid:durableId="1253464512">
+    <w:abstractNumId w:val="20"/>
+  </w:num>
+  <w:num w:numId="18" w16cid:durableId="1633823914">
+    <w:abstractNumId w:val="8"/>
+  </w:num>
+  <w:num w:numId="19" w16cid:durableId="1036003505">
+    <w:abstractNumId w:val="9"/>
+  </w:num>
+  <w:num w:numId="20" w16cid:durableId="1370761691">
     <w:abstractNumId w:val="2"/>
   </w:num>
-  <w:num w:numId="4" w16cid:durableId="1648044967">
-    <w:abstractNumId w:val="3"/>
+  <w:num w:numId="21" w16cid:durableId="386341988">
+    <w:abstractNumId w:val="18"/>
   </w:num>
 </w:numbering>
 </file>
@@ -1673,6 +4964,28 @@
     <w:name w:val="Normal"/>
     <w:qFormat/>
   </w:style>
+  <w:style w:type="paragraph" w:styleId="Cmsor3">
+    <w:name w:val="heading 3"/>
+    <w:basedOn w:val="Norml"/>
+    <w:link w:val="Cmsor3Char"/>
+    <w:uiPriority w:val="9"/>
+    <w:qFormat/>
+    <w:rsid w:val="00EF65B9"/>
+    <w:pPr>
+      <w:spacing w:before="100" w:beforeAutospacing="1" w:after="100" w:afterAutospacing="1" w:line="240" w:lineRule="auto"/>
+      <w:outlineLvl w:val="2"/>
+    </w:pPr>
+    <w:rPr>
+      <w:rFonts w:ascii="Times New Roman" w:eastAsia="Times New Roman" w:hAnsi="Times New Roman" w:cs="Times New Roman"/>
+      <w:b/>
+      <w:bCs/>
+      <w:kern w:val="0"/>
+      <w:sz w:val="27"/>
+      <w:szCs w:val="27"/>
+      <w:lang w:eastAsia="hu-HU"/>
+      <w14:ligatures w14:val="none"/>
+    </w:rPr>
+  </w:style>
   <w:style w:type="character" w:default="1" w:styleId="Bekezdsalapbettpusa">
     <w:name w:val="Default Paragraph Font"/>
     <w:uiPriority w:val="1"/>
@@ -1720,6 +5033,85 @@
     <w:rPr>
       <w:color w:val="0000FF"/>
       <w:u w:val="single"/>
+    </w:rPr>
+  </w:style>
+  <w:style w:type="paragraph" w:customStyle="1" w:styleId="level1">
+    <w:name w:val="level1"/>
+    <w:basedOn w:val="Norml"/>
+    <w:rsid w:val="00620C83"/>
+    <w:pPr>
+      <w:spacing w:before="100" w:beforeAutospacing="1" w:after="100" w:afterAutospacing="1" w:line="240" w:lineRule="auto"/>
+    </w:pPr>
+    <w:rPr>
+      <w:rFonts w:ascii="Times New Roman" w:eastAsia="Times New Roman" w:hAnsi="Times New Roman" w:cs="Times New Roman"/>
+      <w:kern w:val="0"/>
+      <w:sz w:val="24"/>
+      <w:szCs w:val="24"/>
+      <w:lang w:eastAsia="hu-HU"/>
+      <w14:ligatures w14:val="none"/>
+    </w:rPr>
+  </w:style>
+  <w:style w:type="character" w:customStyle="1" w:styleId="Cmsor3Char">
+    <w:name w:val="Címsor 3 Char"/>
+    <w:basedOn w:val="Bekezdsalapbettpusa"/>
+    <w:link w:val="Cmsor3"/>
+    <w:uiPriority w:val="9"/>
+    <w:rsid w:val="00EF65B9"/>
+    <w:rPr>
+      <w:rFonts w:ascii="Times New Roman" w:eastAsia="Times New Roman" w:hAnsi="Times New Roman" w:cs="Times New Roman"/>
+      <w:b/>
+      <w:bCs/>
+      <w:kern w:val="0"/>
+      <w:sz w:val="27"/>
+      <w:szCs w:val="27"/>
+      <w:lang w:eastAsia="hu-HU"/>
+      <w14:ligatures w14:val="none"/>
+    </w:rPr>
+  </w:style>
+  <w:style w:type="paragraph" w:styleId="NormlWeb">
+    <w:name w:val="Normal (Web)"/>
+    <w:basedOn w:val="Norml"/>
+    <w:uiPriority w:val="99"/>
+    <w:semiHidden/>
+    <w:unhideWhenUsed/>
+    <w:rsid w:val="00EF65B9"/>
+    <w:pPr>
+      <w:spacing w:before="100" w:beforeAutospacing="1" w:after="100" w:afterAutospacing="1" w:line="240" w:lineRule="auto"/>
+    </w:pPr>
+    <w:rPr>
+      <w:rFonts w:ascii="Times New Roman" w:eastAsia="Times New Roman" w:hAnsi="Times New Roman" w:cs="Times New Roman"/>
+      <w:kern w:val="0"/>
+      <w:sz w:val="24"/>
+      <w:szCs w:val="24"/>
+      <w:lang w:eastAsia="hu-HU"/>
+      <w14:ligatures w14:val="none"/>
+    </w:rPr>
+  </w:style>
+  <w:style w:type="paragraph" w:customStyle="1" w:styleId="level2">
+    <w:name w:val="level2"/>
+    <w:basedOn w:val="Norml"/>
+    <w:rsid w:val="00EF65B9"/>
+    <w:pPr>
+      <w:spacing w:before="100" w:beforeAutospacing="1" w:after="100" w:afterAutospacing="1" w:line="240" w:lineRule="auto"/>
+    </w:pPr>
+    <w:rPr>
+      <w:rFonts w:ascii="Times New Roman" w:eastAsia="Times New Roman" w:hAnsi="Times New Roman" w:cs="Times New Roman"/>
+      <w:kern w:val="0"/>
+      <w:sz w:val="24"/>
+      <w:szCs w:val="24"/>
+      <w:lang w:eastAsia="hu-HU"/>
+      <w14:ligatures w14:val="none"/>
+    </w:rPr>
+  </w:style>
+  <w:style w:type="character" w:styleId="Kiemels2">
+    <w:name w:val="Strong"/>
+    <w:basedOn w:val="Bekezdsalapbettpusa"/>
+    <w:uiPriority w:val="22"/>
+    <w:qFormat/>
+    <w:rsid w:val="00D95422"/>
+    <w:rPr>
+      <w:b/>
+      <w:bCs/>
     </w:rPr>
   </w:style>
 </w:styles>

</xml_diff>